<commit_message>
Add accept taxi payloads
</commit_message>
<xml_diff>
--- a/PayLoads.docx
+++ b/PayLoads.docx
@@ -1,6 +1,6 @@
 
 <file path=word/document.xml><?xml version="1.0" encoding="utf-8"?>
-<w:document xmlns:wpc="http://schemas.microsoft.com/office/word/2010/wordprocessingCanvas" xmlns:cx="http://schemas.microsoft.com/office/drawing/2014/chartex" xmlns:cx1="http://schemas.microsoft.com/office/drawing/2015/9/8/chartex" xmlns:cx2="http://schemas.microsoft.com/office/drawing/2015/10/21/chartex" xmlns:cx3="http://schemas.microsoft.com/office/drawing/2016/5/9/chartex" xmlns:cx4="http://schemas.microsoft.com/office/drawing/2016/5/10/chartex" xmlns:cx5="http://schemas.microsoft.com/office/drawing/2016/5/11/chartex" xmlns:cx6="http://schemas.microsoft.com/office/drawing/2016/5/12/chartex" xmlns:cx7="http://schemas.microsoft.com/office/drawing/2016/5/13/chartex" xmlns:cx8="http://schemas.microsoft.com/office/drawing/2016/5/14/chartex" xmlns:mc="http://schemas.openxmlformats.org/markup-compatibility/2006" xmlns:aink="http://schemas.microsoft.com/office/drawing/2016/ink" xmlns:am3d="http://schemas.microsoft.com/office/drawing/2017/model3d" xmlns:o="urn:schemas-microsoft-com:office:office" xmlns:r="http://schemas.openxmlformats.org/officeDocument/2006/relationships" xmlns:m="http://schemas.openxmlformats.org/officeDocument/2006/math" xmlns:v="urn:schemas-microsoft-com:vml" xmlns:wp14="http://schemas.microsoft.com/office/word/2010/wordprocessingDrawing" xmlns:wp="http://schemas.openxmlformats.org/drawingml/2006/wordprocessingDrawing" xmlns:w10="urn:schemas-microsoft-com:office:word" xmlns:w="http://schemas.openxmlformats.org/wordprocessingml/2006/main" xmlns:w14="http://schemas.microsoft.com/office/word/2010/wordml" xmlns:w15="http://schemas.microsoft.com/office/word/2012/wordml" xmlns:w16cex="http://schemas.microsoft.com/office/word/2018/wordml/cex" xmlns:w16cid="http://schemas.microsoft.com/office/word/2016/wordml/cid" xmlns:w16="http://schemas.microsoft.com/office/word/2018/wordml" xmlns:w16sdtdh="http://schemas.microsoft.com/office/word/2020/wordml/sdtdatahash" xmlns:w16se="http://schemas.microsoft.com/office/word/2015/wordml/symex" xmlns:wpg="http://schemas.microsoft.com/office/word/2010/wordprocessingGroup" xmlns:wpi="http://schemas.microsoft.com/office/word/2010/wordprocessingInk" xmlns:wne="http://schemas.microsoft.com/office/word/2006/wordml" xmlns:wps="http://schemas.microsoft.com/office/word/2010/wordprocessingShape" mc:Ignorable="w14 w15 w16se w16cid w16 w16cex w16sdtdh wp14">
+<w:document xmlns:wpc="http://schemas.microsoft.com/office/word/2010/wordprocessingCanvas" xmlns:cx="http://schemas.microsoft.com/office/drawing/2014/chartex" xmlns:cx1="http://schemas.microsoft.com/office/drawing/2015/9/8/chartex" xmlns:cx2="http://schemas.microsoft.com/office/drawing/2015/10/21/chartex" xmlns:cx3="http://schemas.microsoft.com/office/drawing/2016/5/9/chartex" xmlns:cx4="http://schemas.microsoft.com/office/drawing/2016/5/10/chartex" xmlns:cx5="http://schemas.microsoft.com/office/drawing/2016/5/11/chartex" xmlns:cx6="http://schemas.microsoft.com/office/drawing/2016/5/12/chartex" xmlns:cx7="http://schemas.microsoft.com/office/drawing/2016/5/13/chartex" xmlns:cx8="http://schemas.microsoft.com/office/drawing/2016/5/14/chartex" xmlns:mc="http://schemas.openxmlformats.org/markup-compatibility/2006" xmlns:aink="http://schemas.microsoft.com/office/drawing/2016/ink" xmlns:am3d="http://schemas.microsoft.com/office/drawing/2017/model3d" xmlns:o="urn:schemas-microsoft-com:office:office" xmlns:oel="http://schemas.microsoft.com/office/2019/extlst" xmlns:r="http://schemas.openxmlformats.org/officeDocument/2006/relationships" xmlns:m="http://schemas.openxmlformats.org/officeDocument/2006/math" xmlns:v="urn:schemas-microsoft-com:vml" xmlns:wp14="http://schemas.microsoft.com/office/word/2010/wordprocessingDrawing" xmlns:wp="http://schemas.openxmlformats.org/drawingml/2006/wordprocessingDrawing" xmlns:w10="urn:schemas-microsoft-com:office:word" xmlns:w="http://schemas.openxmlformats.org/wordprocessingml/2006/main" xmlns:w14="http://schemas.microsoft.com/office/word/2010/wordml" xmlns:w15="http://schemas.microsoft.com/office/word/2012/wordml" xmlns:w16cex="http://schemas.microsoft.com/office/word/2018/wordml/cex" xmlns:w16cid="http://schemas.microsoft.com/office/word/2016/wordml/cid" xmlns:w16="http://schemas.microsoft.com/office/word/2018/wordml" xmlns:w16sdtdh="http://schemas.microsoft.com/office/word/2020/wordml/sdtdatahash" xmlns:w16se="http://schemas.microsoft.com/office/word/2015/wordml/symex" xmlns:wpg="http://schemas.microsoft.com/office/word/2010/wordprocessingGroup" xmlns:wpi="http://schemas.microsoft.com/office/word/2010/wordprocessingInk" xmlns:wne="http://schemas.microsoft.com/office/word/2006/wordml" xmlns:wps="http://schemas.microsoft.com/office/word/2010/wordprocessingShape" mc:Ignorable="w14 w15 w16se w16cid w16 w16cex w16sdtdh wp14">
   <w:body>
     <w:p>
       <w:pPr>
@@ -155,7 +155,29 @@
           <w:szCs w:val="21"/>
           <w:lang w:eastAsia="en-IN"/>
         </w:rPr>
-        <w:t>"taxiList"</w:t>
+        <w:t>"</w:t>
+      </w:r>
+      <w:proofErr w:type="spellStart"/>
+      <w:r>
+        <w:rPr>
+          <w:rFonts w:ascii="Consolas" w:eastAsia="Times New Roman" w:hAnsi="Consolas" w:cs="Times New Roman"/>
+          <w:color w:val="9CDCFE"/>
+          <w:sz w:val="21"/>
+          <w:szCs w:val="21"/>
+          <w:lang w:eastAsia="en-IN"/>
+        </w:rPr>
+        <w:t>taxiList</w:t>
+      </w:r>
+      <w:proofErr w:type="spellEnd"/>
+      <w:r>
+        <w:rPr>
+          <w:rFonts w:ascii="Consolas" w:eastAsia="Times New Roman" w:hAnsi="Consolas" w:cs="Times New Roman"/>
+          <w:color w:val="9CDCFE"/>
+          <w:sz w:val="21"/>
+          <w:szCs w:val="21"/>
+          <w:lang w:eastAsia="en-IN"/>
+        </w:rPr>
+        <w:t>"</w:t>
       </w:r>
       <w:r>
         <w:rPr>
@@ -360,7 +382,29 @@
           <w:szCs w:val="21"/>
           <w:lang w:eastAsia="en-IN"/>
         </w:rPr>
-        <w:t>"Toofan"</w:t>
+        <w:t>"</w:t>
+      </w:r>
+      <w:proofErr w:type="spellStart"/>
+      <w:r>
+        <w:rPr>
+          <w:rFonts w:ascii="Consolas" w:eastAsia="Times New Roman" w:hAnsi="Consolas" w:cs="Times New Roman"/>
+          <w:color w:val="CE9178"/>
+          <w:sz w:val="21"/>
+          <w:szCs w:val="21"/>
+          <w:lang w:eastAsia="en-IN"/>
+        </w:rPr>
+        <w:t>Toofan</w:t>
+      </w:r>
+      <w:proofErr w:type="spellEnd"/>
+      <w:r>
+        <w:rPr>
+          <w:rFonts w:ascii="Consolas" w:eastAsia="Times New Roman" w:hAnsi="Consolas" w:cs="Times New Roman"/>
+          <w:color w:val="CE9178"/>
+          <w:sz w:val="21"/>
+          <w:szCs w:val="21"/>
+          <w:lang w:eastAsia="en-IN"/>
+        </w:rPr>
+        <w:t>"</w:t>
       </w:r>
       <w:r>
         <w:rPr>
@@ -446,7 +490,18 @@
           <w:szCs w:val="21"/>
           <w:lang w:eastAsia="en-IN"/>
         </w:rPr>
-        <w:t>"type"</w:t>
+        <w:t>"</w:t>
+      </w:r>
+      <w:proofErr w:type="spellStart"/>
+      <w:r>
+        <w:rPr>
+          <w:rFonts w:ascii="Consolas" w:eastAsia="Times New Roman" w:hAnsi="Consolas" w:cs="Times New Roman"/>
+          <w:color w:val="9CDCFE"/>
+          <w:sz w:val="21"/>
+          <w:szCs w:val="21"/>
+          <w:lang w:eastAsia="en-IN"/>
+        </w:rPr>
+        <w:t>type"</w:t>
       </w:r>
       <w:r>
         <w:rPr>
@@ -466,7 +521,18 @@
           <w:szCs w:val="21"/>
           <w:lang w:eastAsia="en-IN"/>
         </w:rPr>
-        <w:t>"Point"</w:t>
+        <w:t>"Point</w:t>
+      </w:r>
+      <w:proofErr w:type="spellEnd"/>
+      <w:r>
+        <w:rPr>
+          <w:rFonts w:ascii="Consolas" w:eastAsia="Times New Roman" w:hAnsi="Consolas" w:cs="Times New Roman"/>
+          <w:color w:val="CE9178"/>
+          <w:sz w:val="21"/>
+          <w:szCs w:val="21"/>
+          <w:lang w:eastAsia="en-IN"/>
+        </w:rPr>
+        <w:t>"</w:t>
       </w:r>
       <w:r>
         <w:rPr>
@@ -975,7 +1041,29 @@
           <w:szCs w:val="21"/>
           <w:lang w:eastAsia="en-IN"/>
         </w:rPr>
-        <w:t>"Vimaan"</w:t>
+        <w:t>"</w:t>
+      </w:r>
+      <w:proofErr w:type="spellStart"/>
+      <w:r>
+        <w:rPr>
+          <w:rFonts w:ascii="Consolas" w:eastAsia="Times New Roman" w:hAnsi="Consolas" w:cs="Times New Roman"/>
+          <w:color w:val="CE9178"/>
+          <w:sz w:val="21"/>
+          <w:szCs w:val="21"/>
+          <w:lang w:eastAsia="en-IN"/>
+        </w:rPr>
+        <w:t>Vimaan</w:t>
+      </w:r>
+      <w:proofErr w:type="spellEnd"/>
+      <w:r>
+        <w:rPr>
+          <w:rFonts w:ascii="Consolas" w:eastAsia="Times New Roman" w:hAnsi="Consolas" w:cs="Times New Roman"/>
+          <w:color w:val="CE9178"/>
+          <w:sz w:val="21"/>
+          <w:szCs w:val="21"/>
+          <w:lang w:eastAsia="en-IN"/>
+        </w:rPr>
+        <w:t>"</w:t>
       </w:r>
       <w:r>
         <w:rPr>
@@ -1061,7 +1149,18 @@
           <w:szCs w:val="21"/>
           <w:lang w:eastAsia="en-IN"/>
         </w:rPr>
-        <w:t>"type"</w:t>
+        <w:t>"</w:t>
+      </w:r>
+      <w:proofErr w:type="spellStart"/>
+      <w:r>
+        <w:rPr>
+          <w:rFonts w:ascii="Consolas" w:eastAsia="Times New Roman" w:hAnsi="Consolas" w:cs="Times New Roman"/>
+          <w:color w:val="9CDCFE"/>
+          <w:sz w:val="21"/>
+          <w:szCs w:val="21"/>
+          <w:lang w:eastAsia="en-IN"/>
+        </w:rPr>
+        <w:t>type"</w:t>
       </w:r>
       <w:r>
         <w:rPr>
@@ -1081,7 +1180,18 @@
           <w:szCs w:val="21"/>
           <w:lang w:eastAsia="en-IN"/>
         </w:rPr>
-        <w:t>"Point"</w:t>
+        <w:t>"Point</w:t>
+      </w:r>
+      <w:proofErr w:type="spellEnd"/>
+      <w:r>
+        <w:rPr>
+          <w:rFonts w:ascii="Consolas" w:eastAsia="Times New Roman" w:hAnsi="Consolas" w:cs="Times New Roman"/>
+          <w:color w:val="CE9178"/>
+          <w:sz w:val="21"/>
+          <w:szCs w:val="21"/>
+          <w:lang w:eastAsia="en-IN"/>
+        </w:rPr>
+        <w:t>"</w:t>
       </w:r>
       <w:r>
         <w:rPr>
@@ -1462,6 +1572,7 @@
           <w:sz w:val="36"/>
           <w:szCs w:val="36"/>
         </w:rPr>
+        <w:lastRenderedPageBreak/>
         <w:t>Fetch</w:t>
       </w:r>
       <w:r>
@@ -1576,7 +1687,29 @@
           <w:szCs w:val="21"/>
           <w:lang w:eastAsia="en-IN"/>
         </w:rPr>
-        <w:t>"customerList"</w:t>
+        <w:t>"</w:t>
+      </w:r>
+      <w:proofErr w:type="spellStart"/>
+      <w:r>
+        <w:rPr>
+          <w:rFonts w:ascii="Consolas" w:eastAsia="Times New Roman" w:hAnsi="Consolas" w:cs="Times New Roman"/>
+          <w:color w:val="9CDCFE"/>
+          <w:sz w:val="21"/>
+          <w:szCs w:val="21"/>
+          <w:lang w:eastAsia="en-IN"/>
+        </w:rPr>
+        <w:t>customerList</w:t>
+      </w:r>
+      <w:proofErr w:type="spellEnd"/>
+      <w:r>
+        <w:rPr>
+          <w:rFonts w:ascii="Consolas" w:eastAsia="Times New Roman" w:hAnsi="Consolas" w:cs="Times New Roman"/>
+          <w:color w:val="9CDCFE"/>
+          <w:sz w:val="21"/>
+          <w:szCs w:val="21"/>
+          <w:lang w:eastAsia="en-IN"/>
+        </w:rPr>
+        <w:t>"</w:t>
       </w:r>
       <w:r>
         <w:rPr>
@@ -1761,7 +1894,18 @@
           <w:szCs w:val="21"/>
           <w:lang w:eastAsia="en-IN"/>
         </w:rPr>
-        <w:t>"name"</w:t>
+        <w:t>"</w:t>
+      </w:r>
+      <w:proofErr w:type="spellStart"/>
+      <w:r>
+        <w:rPr>
+          <w:rFonts w:ascii="Consolas" w:eastAsia="Times New Roman" w:hAnsi="Consolas" w:cs="Times New Roman"/>
+          <w:color w:val="9CDCFE"/>
+          <w:sz w:val="21"/>
+          <w:szCs w:val="21"/>
+          <w:lang w:eastAsia="en-IN"/>
+        </w:rPr>
+        <w:t>name"</w:t>
       </w:r>
       <w:r>
         <w:rPr>
@@ -1781,7 +1925,18 @@
           <w:szCs w:val="21"/>
           <w:lang w:eastAsia="en-IN"/>
         </w:rPr>
-        <w:t>"Mohan"</w:t>
+        <w:t>"Mohan</w:t>
+      </w:r>
+      <w:proofErr w:type="spellEnd"/>
+      <w:r>
+        <w:rPr>
+          <w:rFonts w:ascii="Consolas" w:eastAsia="Times New Roman" w:hAnsi="Consolas" w:cs="Times New Roman"/>
+          <w:color w:val="CE9178"/>
+          <w:sz w:val="21"/>
+          <w:szCs w:val="21"/>
+          <w:lang w:eastAsia="en-IN"/>
+        </w:rPr>
+        <w:t>"</w:t>
       </w:r>
       <w:r>
         <w:rPr>
@@ -1867,7 +2022,18 @@
           <w:szCs w:val="21"/>
           <w:lang w:eastAsia="en-IN"/>
         </w:rPr>
-        <w:t>"type"</w:t>
+        <w:t>"</w:t>
+      </w:r>
+      <w:proofErr w:type="spellStart"/>
+      <w:r>
+        <w:rPr>
+          <w:rFonts w:ascii="Consolas" w:eastAsia="Times New Roman" w:hAnsi="Consolas" w:cs="Times New Roman"/>
+          <w:color w:val="9CDCFE"/>
+          <w:sz w:val="21"/>
+          <w:szCs w:val="21"/>
+          <w:lang w:eastAsia="en-IN"/>
+        </w:rPr>
+        <w:t>type"</w:t>
       </w:r>
       <w:r>
         <w:rPr>
@@ -1887,7 +2053,18 @@
           <w:szCs w:val="21"/>
           <w:lang w:eastAsia="en-IN"/>
         </w:rPr>
-        <w:t>"Point"</w:t>
+        <w:t>"Point</w:t>
+      </w:r>
+      <w:proofErr w:type="spellEnd"/>
+      <w:r>
+        <w:rPr>
+          <w:rFonts w:ascii="Consolas" w:eastAsia="Times New Roman" w:hAnsi="Consolas" w:cs="Times New Roman"/>
+          <w:color w:val="CE9178"/>
+          <w:sz w:val="21"/>
+          <w:szCs w:val="21"/>
+          <w:lang w:eastAsia="en-IN"/>
+        </w:rPr>
+        <w:t>"</w:t>
       </w:r>
       <w:r>
         <w:rPr>
@@ -2376,7 +2553,18 @@
           <w:szCs w:val="21"/>
           <w:lang w:eastAsia="en-IN"/>
         </w:rPr>
-        <w:t>"name"</w:t>
+        <w:t>"</w:t>
+      </w:r>
+      <w:proofErr w:type="spellStart"/>
+      <w:r>
+        <w:rPr>
+          <w:rFonts w:ascii="Consolas" w:eastAsia="Times New Roman" w:hAnsi="Consolas" w:cs="Times New Roman"/>
+          <w:color w:val="9CDCFE"/>
+          <w:sz w:val="21"/>
+          <w:szCs w:val="21"/>
+          <w:lang w:eastAsia="en-IN"/>
+        </w:rPr>
+        <w:t>name"</w:t>
       </w:r>
       <w:r>
         <w:rPr>
@@ -2396,7 +2584,18 @@
           <w:szCs w:val="21"/>
           <w:lang w:eastAsia="en-IN"/>
         </w:rPr>
-        <w:t>"Isaac"</w:t>
+        <w:t>"Isaac</w:t>
+      </w:r>
+      <w:proofErr w:type="spellEnd"/>
+      <w:r>
+        <w:rPr>
+          <w:rFonts w:ascii="Consolas" w:eastAsia="Times New Roman" w:hAnsi="Consolas" w:cs="Times New Roman"/>
+          <w:color w:val="CE9178"/>
+          <w:sz w:val="21"/>
+          <w:szCs w:val="21"/>
+          <w:lang w:eastAsia="en-IN"/>
+        </w:rPr>
+        <w:t>"</w:t>
       </w:r>
       <w:r>
         <w:rPr>
@@ -2482,7 +2681,18 @@
           <w:szCs w:val="21"/>
           <w:lang w:eastAsia="en-IN"/>
         </w:rPr>
-        <w:t>"type"</w:t>
+        <w:t>"</w:t>
+      </w:r>
+      <w:proofErr w:type="spellStart"/>
+      <w:r>
+        <w:rPr>
+          <w:rFonts w:ascii="Consolas" w:eastAsia="Times New Roman" w:hAnsi="Consolas" w:cs="Times New Roman"/>
+          <w:color w:val="9CDCFE"/>
+          <w:sz w:val="21"/>
+          <w:szCs w:val="21"/>
+          <w:lang w:eastAsia="en-IN"/>
+        </w:rPr>
+        <w:t>type"</w:t>
       </w:r>
       <w:r>
         <w:rPr>
@@ -2502,7 +2712,18 @@
           <w:szCs w:val="21"/>
           <w:lang w:eastAsia="en-IN"/>
         </w:rPr>
-        <w:t>"Point"</w:t>
+        <w:t>"Point</w:t>
+      </w:r>
+      <w:proofErr w:type="spellEnd"/>
+      <w:r>
+        <w:rPr>
+          <w:rFonts w:ascii="Consolas" w:eastAsia="Times New Roman" w:hAnsi="Consolas" w:cs="Times New Roman"/>
+          <w:color w:val="CE9178"/>
+          <w:sz w:val="21"/>
+          <w:szCs w:val="21"/>
+          <w:lang w:eastAsia="en-IN"/>
+        </w:rPr>
+        <w:t>"</w:t>
       </w:r>
       <w:r>
         <w:rPr>
@@ -2887,6 +3108,7 @@
           <w:sz w:val="36"/>
           <w:szCs w:val="36"/>
         </w:rPr>
+        <w:lastRenderedPageBreak/>
         <w:t>Taxi registration</w:t>
       </w:r>
     </w:p>
@@ -3034,7 +3256,21 @@
         <w:rPr>
           <w:color w:val="FF0000"/>
         </w:rPr>
-        <w:t xml:space="preserve">         "type":"Point",</w:t>
+        <w:t xml:space="preserve">         "</w:t>
+      </w:r>
+      <w:proofErr w:type="spellStart"/>
+      <w:r>
+        <w:rPr>
+          <w:color w:val="FF0000"/>
+        </w:rPr>
+        <w:t>type":"Point</w:t>
+      </w:r>
+      <w:proofErr w:type="spellEnd"/>
+      <w:r>
+        <w:rPr>
+          <w:color w:val="FF0000"/>
+        </w:rPr>
+        <w:t>",</w:t>
       </w:r>
     </w:p>
     <w:p>
@@ -3456,19 +3692,33 @@
         <w:rPr>
           <w:color w:val="FF0000"/>
         </w:rPr>
-        <w:t xml:space="preserve">                    "name": "SingleCustomer",</w:t>
-      </w:r>
-    </w:p>
-    <w:p>
-      <w:pPr>
+        <w:t xml:space="preserve">                    "name": "</w:t>
+      </w:r>
+      <w:proofErr w:type="spellStart"/>
+      <w:r>
         <w:rPr>
           <w:color w:val="FF0000"/>
         </w:rPr>
-      </w:pPr>
+        <w:t>SingleCustomer</w:t>
+      </w:r>
+      <w:proofErr w:type="spellEnd"/>
       <w:r>
         <w:rPr>
           <w:color w:val="FF0000"/>
         </w:rPr>
+        <w:t>",</w:t>
+      </w:r>
+    </w:p>
+    <w:p>
+      <w:pPr>
+        <w:rPr>
+          <w:color w:val="FF0000"/>
+        </w:rPr>
+      </w:pPr>
+      <w:r>
+        <w:rPr>
+          <w:color w:val="FF0000"/>
+        </w:rPr>
         <w:t xml:space="preserve">                    "location": {</w:t>
       </w:r>
     </w:p>
@@ -3482,6 +3732,7 @@
         <w:rPr>
           <w:color w:val="FF0000"/>
         </w:rPr>
+        <w:lastRenderedPageBreak/>
         <w:t xml:space="preserve">                        "type": "Point",</w:t>
       </w:r>
     </w:p>
@@ -4022,7 +4273,29 @@
           <w:szCs w:val="21"/>
           <w:lang w:eastAsia="en-IN"/>
         </w:rPr>
-        <w:t xml:space="preserve">Booking recieved .Your booking id is 62a30e6ab44363989b265374 .You will soon receive alert with taxi details </w:t>
+        <w:t xml:space="preserve">Booking </w:t>
+      </w:r>
+      <w:proofErr w:type="spellStart"/>
+      <w:r>
+        <w:rPr>
+          <w:rFonts w:ascii="Consolas" w:eastAsia="Times New Roman" w:hAnsi="Consolas" w:cs="Times New Roman"/>
+          <w:color w:val="CE9178"/>
+          <w:sz w:val="21"/>
+          <w:szCs w:val="21"/>
+          <w:lang w:eastAsia="en-IN"/>
+        </w:rPr>
+        <w:t>recieved</w:t>
+      </w:r>
+      <w:proofErr w:type="spellEnd"/>
+      <w:r>
+        <w:rPr>
+          <w:rFonts w:ascii="Consolas" w:eastAsia="Times New Roman" w:hAnsi="Consolas" w:cs="Times New Roman"/>
+          <w:color w:val="CE9178"/>
+          <w:sz w:val="21"/>
+          <w:szCs w:val="21"/>
+          <w:lang w:eastAsia="en-IN"/>
+        </w:rPr>
+        <w:t xml:space="preserve"> .Your booking id is 62a30e6ab44363989b265374 .You will soon receive alert with taxi details </w:t>
       </w:r>
       <w:r>
         <w:rPr>
@@ -4184,6 +4457,7 @@
           <w:b/>
           <w:bCs/>
         </w:rPr>
+        <w:lastRenderedPageBreak/>
         <w:t>Response :</w:t>
       </w:r>
     </w:p>
@@ -4240,7 +4514,29 @@
           <w:szCs w:val="21"/>
           <w:lang w:eastAsia="en-IN"/>
         </w:rPr>
-        <w:t>"bookingList"</w:t>
+        <w:t>"</w:t>
+      </w:r>
+      <w:proofErr w:type="spellStart"/>
+      <w:r>
+        <w:rPr>
+          <w:rFonts w:ascii="Consolas" w:eastAsia="Times New Roman" w:hAnsi="Consolas" w:cs="Times New Roman"/>
+          <w:color w:val="9CDCFE"/>
+          <w:sz w:val="21"/>
+          <w:szCs w:val="21"/>
+          <w:lang w:eastAsia="en-IN"/>
+        </w:rPr>
+        <w:t>bookingList</w:t>
+      </w:r>
+      <w:proofErr w:type="spellEnd"/>
+      <w:r>
+        <w:rPr>
+          <w:rFonts w:ascii="Consolas" w:eastAsia="Times New Roman" w:hAnsi="Consolas" w:cs="Times New Roman"/>
+          <w:color w:val="9CDCFE"/>
+          <w:sz w:val="21"/>
+          <w:szCs w:val="21"/>
+          <w:lang w:eastAsia="en-IN"/>
+        </w:rPr>
+        <w:t>"</w:t>
       </w:r>
       <w:r>
         <w:rPr>
@@ -4531,7 +4827,18 @@
           <w:szCs w:val="21"/>
           <w:lang w:eastAsia="en-IN"/>
         </w:rPr>
-        <w:t>"type"</w:t>
+        <w:t>"</w:t>
+      </w:r>
+      <w:proofErr w:type="spellStart"/>
+      <w:r>
+        <w:rPr>
+          <w:rFonts w:ascii="Consolas" w:eastAsia="Times New Roman" w:hAnsi="Consolas" w:cs="Times New Roman"/>
+          <w:color w:val="9CDCFE"/>
+          <w:sz w:val="21"/>
+          <w:szCs w:val="21"/>
+          <w:lang w:eastAsia="en-IN"/>
+        </w:rPr>
+        <w:t>type"</w:t>
       </w:r>
       <w:r>
         <w:rPr>
@@ -4551,7 +4858,18 @@
           <w:szCs w:val="21"/>
           <w:lang w:eastAsia="en-IN"/>
         </w:rPr>
-        <w:t>"Point"</w:t>
+        <w:t>"Point</w:t>
+      </w:r>
+      <w:proofErr w:type="spellEnd"/>
+      <w:r>
+        <w:rPr>
+          <w:rFonts w:ascii="Consolas" w:eastAsia="Times New Roman" w:hAnsi="Consolas" w:cs="Times New Roman"/>
+          <w:color w:val="CE9178"/>
+          <w:sz w:val="21"/>
+          <w:szCs w:val="21"/>
+          <w:lang w:eastAsia="en-IN"/>
+        </w:rPr>
+        <w:t>"</w:t>
       </w:r>
       <w:r>
         <w:rPr>
@@ -4822,7 +5140,18 @@
           <w:szCs w:val="21"/>
           <w:lang w:eastAsia="en-IN"/>
         </w:rPr>
-        <w:t>"booking_accepted"</w:t>
+        <w:t>"</w:t>
+      </w:r>
+      <w:proofErr w:type="spellStart"/>
+      <w:r>
+        <w:rPr>
+          <w:rFonts w:ascii="Consolas" w:eastAsia="Times New Roman" w:hAnsi="Consolas" w:cs="Times New Roman"/>
+          <w:color w:val="9CDCFE"/>
+          <w:sz w:val="21"/>
+          <w:szCs w:val="21"/>
+          <w:lang w:eastAsia="en-IN"/>
+        </w:rPr>
+        <w:t>booking_accepted"</w:t>
       </w:r>
       <w:r>
         <w:rPr>
@@ -4842,7 +5171,18 @@
           <w:szCs w:val="21"/>
           <w:lang w:eastAsia="en-IN"/>
         </w:rPr>
-        <w:t>"N"</w:t>
+        <w:t>"N</w:t>
+      </w:r>
+      <w:proofErr w:type="spellEnd"/>
+      <w:r>
+        <w:rPr>
+          <w:rFonts w:ascii="Consolas" w:eastAsia="Times New Roman" w:hAnsi="Consolas" w:cs="Times New Roman"/>
+          <w:color w:val="CE9178"/>
+          <w:sz w:val="21"/>
+          <w:szCs w:val="21"/>
+          <w:lang w:eastAsia="en-IN"/>
+        </w:rPr>
+        <w:t>"</w:t>
       </w:r>
       <w:r>
         <w:rPr>
@@ -4885,7 +5225,18 @@
           <w:szCs w:val="21"/>
           <w:lang w:eastAsia="en-IN"/>
         </w:rPr>
-        <w:t>"booking_active"</w:t>
+        <w:t>"</w:t>
+      </w:r>
+      <w:proofErr w:type="spellStart"/>
+      <w:r>
+        <w:rPr>
+          <w:rFonts w:ascii="Consolas" w:eastAsia="Times New Roman" w:hAnsi="Consolas" w:cs="Times New Roman"/>
+          <w:color w:val="9CDCFE"/>
+          <w:sz w:val="21"/>
+          <w:szCs w:val="21"/>
+          <w:lang w:eastAsia="en-IN"/>
+        </w:rPr>
+        <w:t>booking_active"</w:t>
       </w:r>
       <w:r>
         <w:rPr>
@@ -4905,7 +5256,18 @@
           <w:szCs w:val="21"/>
           <w:lang w:eastAsia="en-IN"/>
         </w:rPr>
-        <w:t>"Y"</w:t>
+        <w:t>"Y</w:t>
+      </w:r>
+      <w:proofErr w:type="spellEnd"/>
+      <w:r>
+        <w:rPr>
+          <w:rFonts w:ascii="Consolas" w:eastAsia="Times New Roman" w:hAnsi="Consolas" w:cs="Times New Roman"/>
+          <w:color w:val="CE9178"/>
+          <w:sz w:val="21"/>
+          <w:szCs w:val="21"/>
+          <w:lang w:eastAsia="en-IN"/>
+        </w:rPr>
+        <w:t>"</w:t>
       </w:r>
       <w:r>
         <w:rPr>
@@ -4948,7 +5310,29 @@
           <w:szCs w:val="21"/>
           <w:lang w:eastAsia="en-IN"/>
         </w:rPr>
-        <w:t>"taxiid"</w:t>
+        <w:t>"</w:t>
+      </w:r>
+      <w:proofErr w:type="spellStart"/>
+      <w:r>
+        <w:rPr>
+          <w:rFonts w:ascii="Consolas" w:eastAsia="Times New Roman" w:hAnsi="Consolas" w:cs="Times New Roman"/>
+          <w:color w:val="9CDCFE"/>
+          <w:sz w:val="21"/>
+          <w:szCs w:val="21"/>
+          <w:lang w:eastAsia="en-IN"/>
+        </w:rPr>
+        <w:t>taxiid</w:t>
+      </w:r>
+      <w:proofErr w:type="spellEnd"/>
+      <w:r>
+        <w:rPr>
+          <w:rFonts w:ascii="Consolas" w:eastAsia="Times New Roman" w:hAnsi="Consolas" w:cs="Times New Roman"/>
+          <w:color w:val="9CDCFE"/>
+          <w:sz w:val="21"/>
+          <w:szCs w:val="21"/>
+          <w:lang w:eastAsia="en-IN"/>
+        </w:rPr>
+        <w:t>"</w:t>
       </w:r>
       <w:r>
         <w:rPr>
@@ -5272,7 +5656,18 @@
           <w:szCs w:val="21"/>
           <w:lang w:eastAsia="en-IN"/>
         </w:rPr>
-        <w:t>"type"</w:t>
+        <w:t>"</w:t>
+      </w:r>
+      <w:proofErr w:type="spellStart"/>
+      <w:r>
+        <w:rPr>
+          <w:rFonts w:ascii="Consolas" w:eastAsia="Times New Roman" w:hAnsi="Consolas" w:cs="Times New Roman"/>
+          <w:color w:val="9CDCFE"/>
+          <w:sz w:val="21"/>
+          <w:szCs w:val="21"/>
+          <w:lang w:eastAsia="en-IN"/>
+        </w:rPr>
+        <w:t>type"</w:t>
       </w:r>
       <w:r>
         <w:rPr>
@@ -5292,7 +5687,18 @@
           <w:szCs w:val="21"/>
           <w:lang w:eastAsia="en-IN"/>
         </w:rPr>
-        <w:t>"Point"</w:t>
+        <w:t>"Point</w:t>
+      </w:r>
+      <w:proofErr w:type="spellEnd"/>
+      <w:r>
+        <w:rPr>
+          <w:rFonts w:ascii="Consolas" w:eastAsia="Times New Roman" w:hAnsi="Consolas" w:cs="Times New Roman"/>
+          <w:color w:val="CE9178"/>
+          <w:sz w:val="21"/>
+          <w:szCs w:val="21"/>
+          <w:lang w:eastAsia="en-IN"/>
+        </w:rPr>
+        <w:t>"</w:t>
       </w:r>
       <w:r>
         <w:rPr>
@@ -5563,7 +5969,18 @@
           <w:szCs w:val="21"/>
           <w:lang w:eastAsia="en-IN"/>
         </w:rPr>
-        <w:t>"booking_accepted"</w:t>
+        <w:t>"</w:t>
+      </w:r>
+      <w:proofErr w:type="spellStart"/>
+      <w:r>
+        <w:rPr>
+          <w:rFonts w:ascii="Consolas" w:eastAsia="Times New Roman" w:hAnsi="Consolas" w:cs="Times New Roman"/>
+          <w:color w:val="9CDCFE"/>
+          <w:sz w:val="21"/>
+          <w:szCs w:val="21"/>
+          <w:lang w:eastAsia="en-IN"/>
+        </w:rPr>
+        <w:t>booking_accepted"</w:t>
       </w:r>
       <w:r>
         <w:rPr>
@@ -5583,7 +6000,18 @@
           <w:szCs w:val="21"/>
           <w:lang w:eastAsia="en-IN"/>
         </w:rPr>
-        <w:t>"N"</w:t>
+        <w:t>"N</w:t>
+      </w:r>
+      <w:proofErr w:type="spellEnd"/>
+      <w:r>
+        <w:rPr>
+          <w:rFonts w:ascii="Consolas" w:eastAsia="Times New Roman" w:hAnsi="Consolas" w:cs="Times New Roman"/>
+          <w:color w:val="CE9178"/>
+          <w:sz w:val="21"/>
+          <w:szCs w:val="21"/>
+          <w:lang w:eastAsia="en-IN"/>
+        </w:rPr>
+        <w:t>"</w:t>
       </w:r>
       <w:r>
         <w:rPr>
@@ -5626,7 +6054,18 @@
           <w:szCs w:val="21"/>
           <w:lang w:eastAsia="en-IN"/>
         </w:rPr>
-        <w:t>"booking_active"</w:t>
+        <w:t>"</w:t>
+      </w:r>
+      <w:proofErr w:type="spellStart"/>
+      <w:r>
+        <w:rPr>
+          <w:rFonts w:ascii="Consolas" w:eastAsia="Times New Roman" w:hAnsi="Consolas" w:cs="Times New Roman"/>
+          <w:color w:val="9CDCFE"/>
+          <w:sz w:val="21"/>
+          <w:szCs w:val="21"/>
+          <w:lang w:eastAsia="en-IN"/>
+        </w:rPr>
+        <w:t>booking_active"</w:t>
       </w:r>
       <w:r>
         <w:rPr>
@@ -5646,7 +6085,18 @@
           <w:szCs w:val="21"/>
           <w:lang w:eastAsia="en-IN"/>
         </w:rPr>
-        <w:t>"Y"</w:t>
+        <w:t>"Y</w:t>
+      </w:r>
+      <w:proofErr w:type="spellEnd"/>
+      <w:r>
+        <w:rPr>
+          <w:rFonts w:ascii="Consolas" w:eastAsia="Times New Roman" w:hAnsi="Consolas" w:cs="Times New Roman"/>
+          <w:color w:val="CE9178"/>
+          <w:sz w:val="21"/>
+          <w:szCs w:val="21"/>
+          <w:lang w:eastAsia="en-IN"/>
+        </w:rPr>
+        <w:t>"</w:t>
       </w:r>
       <w:r>
         <w:rPr>
@@ -5689,7 +6139,29 @@
           <w:szCs w:val="21"/>
           <w:lang w:eastAsia="en-IN"/>
         </w:rPr>
-        <w:t>"taxiid"</w:t>
+        <w:t>"</w:t>
+      </w:r>
+      <w:proofErr w:type="spellStart"/>
+      <w:r>
+        <w:rPr>
+          <w:rFonts w:ascii="Consolas" w:eastAsia="Times New Roman" w:hAnsi="Consolas" w:cs="Times New Roman"/>
+          <w:color w:val="9CDCFE"/>
+          <w:sz w:val="21"/>
+          <w:szCs w:val="21"/>
+          <w:lang w:eastAsia="en-IN"/>
+        </w:rPr>
+        <w:t>taxiid</w:t>
+      </w:r>
+      <w:proofErr w:type="spellEnd"/>
+      <w:r>
+        <w:rPr>
+          <w:rFonts w:ascii="Consolas" w:eastAsia="Times New Roman" w:hAnsi="Consolas" w:cs="Times New Roman"/>
+          <w:color w:val="9CDCFE"/>
+          <w:sz w:val="21"/>
+          <w:szCs w:val="21"/>
+          <w:lang w:eastAsia="en-IN"/>
+        </w:rPr>
+        <w:t>"</w:t>
       </w:r>
       <w:r>
         <w:rPr>
@@ -5829,6 +6301,7 @@
           <w:sz w:val="36"/>
           <w:szCs w:val="36"/>
         </w:rPr>
+        <w:lastRenderedPageBreak/>
         <w:t xml:space="preserve">Accept Booking </w:t>
       </w:r>
       <w:r>
@@ -5838,7 +6311,7 @@
           <w:sz w:val="36"/>
           <w:szCs w:val="36"/>
         </w:rPr>
-        <w:t xml:space="preserve"> (to be done by Meena)</w:t>
+        <w:t xml:space="preserve"> </w:t>
       </w:r>
     </w:p>
     <w:p>
@@ -5869,6 +6342,53 @@
           <w:rStyle w:val="Hyperlink"/>
         </w:rPr>
       </w:pPr>
+    </w:p>
+    <w:p>
+      <w:r>
+        <w:rPr>
+          <w:highlight w:val="yellow"/>
+        </w:rPr>
+        <w:t>{"</w:t>
+      </w:r>
+      <w:proofErr w:type="spellStart"/>
+      <w:r>
+        <w:rPr>
+          <w:highlight w:val="yellow"/>
+        </w:rPr>
+        <w:t>msg</w:t>
+      </w:r>
+      <w:proofErr w:type="spellEnd"/>
+      <w:r>
+        <w:rPr>
+          <w:highlight w:val="yellow"/>
+        </w:rPr>
+        <w:t>": "you have accepted the booking .Customer has been notified ."}</w:t>
+      </w:r>
+    </w:p>
+    <w:p>
+      <w:pPr>
+        <w:rPr>
+          <w:rStyle w:val="Hyperlink"/>
+        </w:rPr>
+      </w:pPr>
+    </w:p>
+    <w:p>
+      <w:r>
+        <w:t xml:space="preserve">If trip already accepted by other taxi </w:t>
+      </w:r>
+    </w:p>
+    <w:p>
+      <w:r>
+        <w:t>{"</w:t>
+      </w:r>
+      <w:proofErr w:type="spellStart"/>
+      <w:r>
+        <w:t>msg</w:t>
+      </w:r>
+      <w:proofErr w:type="spellEnd"/>
+      <w:r>
+        <w:t>": "Trip accepted by other driver"}</w:t>
+      </w:r>
     </w:p>
     <w:p>
       <w:pPr>
@@ -6132,8 +6652,9 @@
             <w14:round/>
           </w14:textOutline>
         </w:rPr>
-        <w:t xml:space="preserve">Request url </w:t>
-      </w:r>
+        <w:t xml:space="preserve">Request </w:t>
+      </w:r>
+      <w:proofErr w:type="spellStart"/>
       <w:r>
         <w:rPr>
           <w:rStyle w:val="Hyperlink"/>
@@ -6152,21 +6673,10 @@
             <w14:round/>
           </w14:textOutline>
         </w:rPr>
-        <w:t xml:space="preserve">: </w:t>
-      </w:r>
-      <w:r>
-        <w:rPr>
-          <w:rFonts w:ascii="Segoe UI" w:hAnsi="Segoe UI" w:cs="Segoe UI"/>
-          <w:color w:val="212121"/>
-          <w:sz w:val="18"/>
-          <w:szCs w:val="18"/>
-          <w:shd w:val="clear" w:color="auto" w:fill="FFFFFF"/>
-        </w:rPr>
-        <w:t>https://3598y3s21l.execute-api.us-east-1.amazonaws.com/api/trip</w:t>
-      </w:r>
-    </w:p>
-    <w:p>
-      <w:pPr>
+        <w:t>url</w:t>
+      </w:r>
+      <w:proofErr w:type="spellEnd"/>
+      <w:r>
         <w:rPr>
           <w:rStyle w:val="Hyperlink"/>
           <w:color w:val="000000" w:themeColor="text1"/>
@@ -6184,6 +6694,58 @@
             <w14:round/>
           </w14:textOutline>
         </w:rPr>
+        <w:t xml:space="preserve"> </w:t>
+      </w:r>
+      <w:r>
+        <w:rPr>
+          <w:rStyle w:val="Hyperlink"/>
+          <w:color w:val="000000" w:themeColor="text1"/>
+          <w:sz w:val="28"/>
+          <w:szCs w:val="28"/>
+          <w:u w:val="none"/>
+          <w14:shadow w14:blurRad="38100" w14:dist="19050" w14:dir="2700000" w14:sx="100000" w14:sy="100000" w14:kx="0" w14:ky="0" w14:algn="tl">
+            <w14:schemeClr w14:val="dk1">
+              <w14:alpha w14:val="60000"/>
+            </w14:schemeClr>
+          </w14:shadow>
+          <w14:textOutline w14:w="0" w14:cap="flat" w14:cmpd="sng" w14:algn="ctr">
+            <w14:noFill/>
+            <w14:prstDash w14:val="solid"/>
+            <w14:round/>
+          </w14:textOutline>
+        </w:rPr>
+        <w:t xml:space="preserve">: </w:t>
+      </w:r>
+      <w:r>
+        <w:rPr>
+          <w:rFonts w:ascii="Segoe UI" w:hAnsi="Segoe UI" w:cs="Segoe UI"/>
+          <w:color w:val="212121"/>
+          <w:sz w:val="18"/>
+          <w:szCs w:val="18"/>
+          <w:shd w:val="clear" w:color="auto" w:fill="FFFFFF"/>
+        </w:rPr>
+        <w:t>https://3598y3s21l.execute-api.us-east-1.amazonaws.com/api/trip</w:t>
+      </w:r>
+    </w:p>
+    <w:p>
+      <w:pPr>
+        <w:rPr>
+          <w:rStyle w:val="Hyperlink"/>
+          <w:color w:val="000000" w:themeColor="text1"/>
+          <w:sz w:val="28"/>
+          <w:szCs w:val="28"/>
+          <w:u w:val="none"/>
+          <w14:shadow w14:blurRad="38100" w14:dist="19050" w14:dir="2700000" w14:sx="100000" w14:sy="100000" w14:kx="0" w14:ky="0" w14:algn="tl">
+            <w14:schemeClr w14:val="dk1">
+              <w14:alpha w14:val="60000"/>
+            </w14:schemeClr>
+          </w14:shadow>
+          <w14:textOutline w14:w="0" w14:cap="flat" w14:cmpd="sng" w14:algn="ctr">
+            <w14:noFill/>
+            <w14:prstDash w14:val="solid"/>
+            <w14:round/>
+          </w14:textOutline>
+        </w:rPr>
       </w:pPr>
       <w:r>
         <w:rPr>
@@ -6353,53 +6915,119 @@
           <w:szCs w:val="21"/>
           <w:lang w:eastAsia="en-IN"/>
         </w:rPr>
-        <w:t xml:space="preserve">    "booking_id": "92a037e859f000eaf57a9cc0",</w:t>
-      </w:r>
-    </w:p>
-    <w:p>
-      <w:pPr>
-        <w:shd w:val="clear" w:color="auto" w:fill="1E1E1E"/>
-        <w:spacing w:after="0" w:line="285" w:lineRule="atLeast"/>
-        <w:rPr>
-          <w:rFonts w:ascii="Consolas" w:eastAsia="Times New Roman" w:hAnsi="Consolas" w:cs="Times New Roman"/>
-          <w:color w:val="D4D4D4"/>
-          <w:sz w:val="21"/>
-          <w:szCs w:val="21"/>
-          <w:lang w:eastAsia="en-IN"/>
-        </w:rPr>
-      </w:pPr>
-      <w:r>
-        <w:rPr>
-          <w:rFonts w:ascii="Consolas" w:eastAsia="Times New Roman" w:hAnsi="Consolas" w:cs="Times New Roman"/>
-          <w:color w:val="D4D4D4"/>
-          <w:sz w:val="21"/>
-          <w:szCs w:val="21"/>
-          <w:lang w:eastAsia="en-IN"/>
-        </w:rPr>
-        <w:t xml:space="preserve">    "trip_status": "ENDED",</w:t>
-      </w:r>
-    </w:p>
-    <w:p>
-      <w:pPr>
-        <w:shd w:val="clear" w:color="auto" w:fill="1E1E1E"/>
-        <w:spacing w:after="0" w:line="285" w:lineRule="atLeast"/>
-        <w:rPr>
-          <w:rFonts w:ascii="Consolas" w:eastAsia="Times New Roman" w:hAnsi="Consolas" w:cs="Times New Roman"/>
-          <w:color w:val="D4D4D4"/>
-          <w:sz w:val="21"/>
-          <w:szCs w:val="21"/>
-          <w:lang w:eastAsia="en-IN"/>
-        </w:rPr>
-      </w:pPr>
-      <w:r>
-        <w:rPr>
-          <w:rFonts w:ascii="Consolas" w:eastAsia="Times New Roman" w:hAnsi="Consolas" w:cs="Times New Roman"/>
-          <w:color w:val="D4D4D4"/>
-          <w:sz w:val="21"/>
-          <w:szCs w:val="21"/>
-          <w:lang w:eastAsia="en-IN"/>
-        </w:rPr>
-        <w:t xml:space="preserve">    "taxi_id": "6294cfe76253059d759710d9"</w:t>
+        <w:t xml:space="preserve">    "</w:t>
+      </w:r>
+      <w:proofErr w:type="spellStart"/>
+      <w:r>
+        <w:rPr>
+          <w:rFonts w:ascii="Consolas" w:eastAsia="Times New Roman" w:hAnsi="Consolas" w:cs="Times New Roman"/>
+          <w:color w:val="D4D4D4"/>
+          <w:sz w:val="21"/>
+          <w:szCs w:val="21"/>
+          <w:lang w:eastAsia="en-IN"/>
+        </w:rPr>
+        <w:t>booking_id</w:t>
+      </w:r>
+      <w:proofErr w:type="spellEnd"/>
+      <w:r>
+        <w:rPr>
+          <w:rFonts w:ascii="Consolas" w:eastAsia="Times New Roman" w:hAnsi="Consolas" w:cs="Times New Roman"/>
+          <w:color w:val="D4D4D4"/>
+          <w:sz w:val="21"/>
+          <w:szCs w:val="21"/>
+          <w:lang w:eastAsia="en-IN"/>
+        </w:rPr>
+        <w:t>": "92a037e859f000eaf57a9cc0",</w:t>
+      </w:r>
+    </w:p>
+    <w:p>
+      <w:pPr>
+        <w:shd w:val="clear" w:color="auto" w:fill="1E1E1E"/>
+        <w:spacing w:after="0" w:line="285" w:lineRule="atLeast"/>
+        <w:rPr>
+          <w:rFonts w:ascii="Consolas" w:eastAsia="Times New Roman" w:hAnsi="Consolas" w:cs="Times New Roman"/>
+          <w:color w:val="D4D4D4"/>
+          <w:sz w:val="21"/>
+          <w:szCs w:val="21"/>
+          <w:lang w:eastAsia="en-IN"/>
+        </w:rPr>
+      </w:pPr>
+      <w:r>
+        <w:rPr>
+          <w:rFonts w:ascii="Consolas" w:eastAsia="Times New Roman" w:hAnsi="Consolas" w:cs="Times New Roman"/>
+          <w:color w:val="D4D4D4"/>
+          <w:sz w:val="21"/>
+          <w:szCs w:val="21"/>
+          <w:lang w:eastAsia="en-IN"/>
+        </w:rPr>
+        <w:t xml:space="preserve">    "</w:t>
+      </w:r>
+      <w:proofErr w:type="spellStart"/>
+      <w:r>
+        <w:rPr>
+          <w:rFonts w:ascii="Consolas" w:eastAsia="Times New Roman" w:hAnsi="Consolas" w:cs="Times New Roman"/>
+          <w:color w:val="D4D4D4"/>
+          <w:sz w:val="21"/>
+          <w:szCs w:val="21"/>
+          <w:lang w:eastAsia="en-IN"/>
+        </w:rPr>
+        <w:t>trip_status</w:t>
+      </w:r>
+      <w:proofErr w:type="spellEnd"/>
+      <w:r>
+        <w:rPr>
+          <w:rFonts w:ascii="Consolas" w:eastAsia="Times New Roman" w:hAnsi="Consolas" w:cs="Times New Roman"/>
+          <w:color w:val="D4D4D4"/>
+          <w:sz w:val="21"/>
+          <w:szCs w:val="21"/>
+          <w:lang w:eastAsia="en-IN"/>
+        </w:rPr>
+        <w:t>": "ENDED",</w:t>
+      </w:r>
+    </w:p>
+    <w:p>
+      <w:pPr>
+        <w:shd w:val="clear" w:color="auto" w:fill="1E1E1E"/>
+        <w:spacing w:after="0" w:line="285" w:lineRule="atLeast"/>
+        <w:rPr>
+          <w:rFonts w:ascii="Consolas" w:eastAsia="Times New Roman" w:hAnsi="Consolas" w:cs="Times New Roman"/>
+          <w:color w:val="D4D4D4"/>
+          <w:sz w:val="21"/>
+          <w:szCs w:val="21"/>
+          <w:lang w:eastAsia="en-IN"/>
+        </w:rPr>
+      </w:pPr>
+      <w:r>
+        <w:rPr>
+          <w:rFonts w:ascii="Consolas" w:eastAsia="Times New Roman" w:hAnsi="Consolas" w:cs="Times New Roman"/>
+          <w:color w:val="D4D4D4"/>
+          <w:sz w:val="21"/>
+          <w:szCs w:val="21"/>
+          <w:lang w:eastAsia="en-IN"/>
+        </w:rPr>
+        <w:t xml:space="preserve">    "</w:t>
+      </w:r>
+      <w:proofErr w:type="spellStart"/>
+      <w:r>
+        <w:rPr>
+          <w:rFonts w:ascii="Consolas" w:eastAsia="Times New Roman" w:hAnsi="Consolas" w:cs="Times New Roman"/>
+          <w:color w:val="D4D4D4"/>
+          <w:sz w:val="21"/>
+          <w:szCs w:val="21"/>
+          <w:lang w:eastAsia="en-IN"/>
+        </w:rPr>
+        <w:t>taxi_id</w:t>
+      </w:r>
+      <w:proofErr w:type="spellEnd"/>
+      <w:r>
+        <w:rPr>
+          <w:rFonts w:ascii="Consolas" w:eastAsia="Times New Roman" w:hAnsi="Consolas" w:cs="Times New Roman"/>
+          <w:color w:val="D4D4D4"/>
+          <w:sz w:val="21"/>
+          <w:szCs w:val="21"/>
+          <w:lang w:eastAsia="en-IN"/>
+        </w:rPr>
+        <w:t>": "6294cfe76253059d759710d9"</w:t>
       </w:r>
     </w:p>
     <w:p>
@@ -6559,7 +7187,49 @@
             <w14:round/>
           </w14:textOutline>
         </w:rPr>
-        <w:t xml:space="preserve">Request url </w:t>
+        <w:t xml:space="preserve">Request </w:t>
+      </w:r>
+      <w:proofErr w:type="spellStart"/>
+      <w:r>
+        <w:rPr>
+          <w:rStyle w:val="Hyperlink"/>
+          <w:color w:val="000000" w:themeColor="text1"/>
+          <w:sz w:val="28"/>
+          <w:szCs w:val="28"/>
+          <w:u w:val="none"/>
+          <w14:shadow w14:blurRad="38100" w14:dist="19050" w14:dir="2700000" w14:sx="100000" w14:sy="100000" w14:kx="0" w14:ky="0" w14:algn="tl">
+            <w14:schemeClr w14:val="dk1">
+              <w14:alpha w14:val="60000"/>
+            </w14:schemeClr>
+          </w14:shadow>
+          <w14:textOutline w14:w="0" w14:cap="flat" w14:cmpd="sng" w14:algn="ctr">
+            <w14:noFill/>
+            <w14:prstDash w14:val="solid"/>
+            <w14:round/>
+          </w14:textOutline>
+        </w:rPr>
+        <w:t>url</w:t>
+      </w:r>
+      <w:proofErr w:type="spellEnd"/>
+      <w:r>
+        <w:rPr>
+          <w:rStyle w:val="Hyperlink"/>
+          <w:color w:val="000000" w:themeColor="text1"/>
+          <w:sz w:val="28"/>
+          <w:szCs w:val="28"/>
+          <w:u w:val="none"/>
+          <w14:shadow w14:blurRad="38100" w14:dist="19050" w14:dir="2700000" w14:sx="100000" w14:sy="100000" w14:kx="0" w14:ky="0" w14:algn="tl">
+            <w14:schemeClr w14:val="dk1">
+              <w14:alpha w14:val="60000"/>
+            </w14:schemeClr>
+          </w14:shadow>
+          <w14:textOutline w14:w="0" w14:cap="flat" w14:cmpd="sng" w14:algn="ctr">
+            <w14:noFill/>
+            <w14:prstDash w14:val="solid"/>
+            <w14:round/>
+          </w14:textOutline>
+        </w:rPr>
+        <w:t xml:space="preserve"> </w:t>
       </w:r>
       <w:r>
         <w:rPr>
@@ -6691,7 +7361,7 @@
 </file>
 
 <file path=word/endnotes.xml><?xml version="1.0" encoding="utf-8"?>
-<w:endnotes xmlns:wpc="http://schemas.microsoft.com/office/word/2010/wordprocessingCanvas" xmlns:cx="http://schemas.microsoft.com/office/drawing/2014/chartex" xmlns:cx1="http://schemas.microsoft.com/office/drawing/2015/9/8/chartex" xmlns:cx2="http://schemas.microsoft.com/office/drawing/2015/10/21/chartex" xmlns:cx3="http://schemas.microsoft.com/office/drawing/2016/5/9/chartex" xmlns:cx4="http://schemas.microsoft.com/office/drawing/2016/5/10/chartex" xmlns:cx5="http://schemas.microsoft.com/office/drawing/2016/5/11/chartex" xmlns:cx6="http://schemas.microsoft.com/office/drawing/2016/5/12/chartex" xmlns:cx7="http://schemas.microsoft.com/office/drawing/2016/5/13/chartex" xmlns:cx8="http://schemas.microsoft.com/office/drawing/2016/5/14/chartex" xmlns:mc="http://schemas.openxmlformats.org/markup-compatibility/2006" xmlns:aink="http://schemas.microsoft.com/office/drawing/2016/ink" xmlns:am3d="http://schemas.microsoft.com/office/drawing/2017/model3d" xmlns:o="urn:schemas-microsoft-com:office:office" xmlns:r="http://schemas.openxmlformats.org/officeDocument/2006/relationships" xmlns:m="http://schemas.openxmlformats.org/officeDocument/2006/math" xmlns:v="urn:schemas-microsoft-com:vml" xmlns:wp14="http://schemas.microsoft.com/office/word/2010/wordprocessingDrawing" xmlns:wp="http://schemas.openxmlformats.org/drawingml/2006/wordprocessingDrawing" xmlns:w10="urn:schemas-microsoft-com:office:word" xmlns:w="http://schemas.openxmlformats.org/wordprocessingml/2006/main" xmlns:w14="http://schemas.microsoft.com/office/word/2010/wordml" xmlns:w15="http://schemas.microsoft.com/office/word/2012/wordml" xmlns:w16cex="http://schemas.microsoft.com/office/word/2018/wordml/cex" xmlns:w16cid="http://schemas.microsoft.com/office/word/2016/wordml/cid" xmlns:w16="http://schemas.microsoft.com/office/word/2018/wordml" xmlns:w16sdtdh="http://schemas.microsoft.com/office/word/2020/wordml/sdtdatahash" xmlns:w16se="http://schemas.microsoft.com/office/word/2015/wordml/symex" xmlns:wpg="http://schemas.microsoft.com/office/word/2010/wordprocessingGroup" xmlns:wpi="http://schemas.microsoft.com/office/word/2010/wordprocessingInk" xmlns:wne="http://schemas.microsoft.com/office/word/2006/wordml" xmlns:wps="http://schemas.microsoft.com/office/word/2010/wordprocessingShape" mc:Ignorable="w14 w15 w16se w16cid w16 w16cex w16sdtdh wp14">
+<w:endnotes xmlns:wpc="http://schemas.microsoft.com/office/word/2010/wordprocessingCanvas" xmlns:cx="http://schemas.microsoft.com/office/drawing/2014/chartex" xmlns:cx1="http://schemas.microsoft.com/office/drawing/2015/9/8/chartex" xmlns:cx2="http://schemas.microsoft.com/office/drawing/2015/10/21/chartex" xmlns:cx3="http://schemas.microsoft.com/office/drawing/2016/5/9/chartex" xmlns:cx4="http://schemas.microsoft.com/office/drawing/2016/5/10/chartex" xmlns:cx5="http://schemas.microsoft.com/office/drawing/2016/5/11/chartex" xmlns:cx6="http://schemas.microsoft.com/office/drawing/2016/5/12/chartex" xmlns:cx7="http://schemas.microsoft.com/office/drawing/2016/5/13/chartex" xmlns:cx8="http://schemas.microsoft.com/office/drawing/2016/5/14/chartex" xmlns:mc="http://schemas.openxmlformats.org/markup-compatibility/2006" xmlns:aink="http://schemas.microsoft.com/office/drawing/2016/ink" xmlns:am3d="http://schemas.microsoft.com/office/drawing/2017/model3d" xmlns:o="urn:schemas-microsoft-com:office:office" xmlns:oel="http://schemas.microsoft.com/office/2019/extlst" xmlns:r="http://schemas.openxmlformats.org/officeDocument/2006/relationships" xmlns:m="http://schemas.openxmlformats.org/officeDocument/2006/math" xmlns:v="urn:schemas-microsoft-com:vml" xmlns:wp14="http://schemas.microsoft.com/office/word/2010/wordprocessingDrawing" xmlns:wp="http://schemas.openxmlformats.org/drawingml/2006/wordprocessingDrawing" xmlns:w10="urn:schemas-microsoft-com:office:word" xmlns:w="http://schemas.openxmlformats.org/wordprocessingml/2006/main" xmlns:w14="http://schemas.microsoft.com/office/word/2010/wordml" xmlns:w15="http://schemas.microsoft.com/office/word/2012/wordml" xmlns:w16cex="http://schemas.microsoft.com/office/word/2018/wordml/cex" xmlns:w16cid="http://schemas.microsoft.com/office/word/2016/wordml/cid" xmlns:w16="http://schemas.microsoft.com/office/word/2018/wordml" xmlns:w16sdtdh="http://schemas.microsoft.com/office/word/2020/wordml/sdtdatahash" xmlns:w16se="http://schemas.microsoft.com/office/word/2015/wordml/symex" xmlns:wpg="http://schemas.microsoft.com/office/word/2010/wordprocessingGroup" xmlns:wpi="http://schemas.microsoft.com/office/word/2010/wordprocessingInk" xmlns:wne="http://schemas.microsoft.com/office/word/2006/wordml" xmlns:wps="http://schemas.microsoft.com/office/word/2010/wordprocessingShape" mc:Ignorable="w14 w15 w16se w16cid w16 w16cex w16sdtdh wp14">
   <w:endnote w:type="separator" w:id="-1">
     <w:p>
       <w:pPr>
@@ -6716,7 +7386,7 @@
 </file>
 
 <file path=word/footer1.xml><?xml version="1.0" encoding="utf-8"?>
-<w:ftr xmlns:wpc="http://schemas.microsoft.com/office/word/2010/wordprocessingCanvas" xmlns:cx="http://schemas.microsoft.com/office/drawing/2014/chartex" xmlns:cx1="http://schemas.microsoft.com/office/drawing/2015/9/8/chartex" xmlns:cx2="http://schemas.microsoft.com/office/drawing/2015/10/21/chartex" xmlns:cx3="http://schemas.microsoft.com/office/drawing/2016/5/9/chartex" xmlns:cx4="http://schemas.microsoft.com/office/drawing/2016/5/10/chartex" xmlns:cx5="http://schemas.microsoft.com/office/drawing/2016/5/11/chartex" xmlns:cx6="http://schemas.microsoft.com/office/drawing/2016/5/12/chartex" xmlns:cx7="http://schemas.microsoft.com/office/drawing/2016/5/13/chartex" xmlns:cx8="http://schemas.microsoft.com/office/drawing/2016/5/14/chartex" xmlns:mc="http://schemas.openxmlformats.org/markup-compatibility/2006" xmlns:aink="http://schemas.microsoft.com/office/drawing/2016/ink" xmlns:am3d="http://schemas.microsoft.com/office/drawing/2017/model3d" xmlns:o="urn:schemas-microsoft-com:office:office" xmlns:r="http://schemas.openxmlformats.org/officeDocument/2006/relationships" xmlns:m="http://schemas.openxmlformats.org/officeDocument/2006/math" xmlns:v="urn:schemas-microsoft-com:vml" xmlns:wp14="http://schemas.microsoft.com/office/word/2010/wordprocessingDrawing" xmlns:wp="http://schemas.openxmlformats.org/drawingml/2006/wordprocessingDrawing" xmlns:w10="urn:schemas-microsoft-com:office:word" xmlns:w="http://schemas.openxmlformats.org/wordprocessingml/2006/main" xmlns:w14="http://schemas.microsoft.com/office/word/2010/wordml" xmlns:w15="http://schemas.microsoft.com/office/word/2012/wordml" xmlns:w16cex="http://schemas.microsoft.com/office/word/2018/wordml/cex" xmlns:w16cid="http://schemas.microsoft.com/office/word/2016/wordml/cid" xmlns:w16="http://schemas.microsoft.com/office/word/2018/wordml" xmlns:w16sdtdh="http://schemas.microsoft.com/office/word/2020/wordml/sdtdatahash" xmlns:w16se="http://schemas.microsoft.com/office/word/2015/wordml/symex" xmlns:wpg="http://schemas.microsoft.com/office/word/2010/wordprocessingGroup" xmlns:wpi="http://schemas.microsoft.com/office/word/2010/wordprocessingInk" xmlns:wne="http://schemas.microsoft.com/office/word/2006/wordml" xmlns:wps="http://schemas.microsoft.com/office/word/2010/wordprocessingShape" mc:Ignorable="w14 w15 w16se w16cid w16 w16cex w16sdtdh wp14">
+<w:ftr xmlns:wpc="http://schemas.microsoft.com/office/word/2010/wordprocessingCanvas" xmlns:cx="http://schemas.microsoft.com/office/drawing/2014/chartex" xmlns:cx1="http://schemas.microsoft.com/office/drawing/2015/9/8/chartex" xmlns:cx2="http://schemas.microsoft.com/office/drawing/2015/10/21/chartex" xmlns:cx3="http://schemas.microsoft.com/office/drawing/2016/5/9/chartex" xmlns:cx4="http://schemas.microsoft.com/office/drawing/2016/5/10/chartex" xmlns:cx5="http://schemas.microsoft.com/office/drawing/2016/5/11/chartex" xmlns:cx6="http://schemas.microsoft.com/office/drawing/2016/5/12/chartex" xmlns:cx7="http://schemas.microsoft.com/office/drawing/2016/5/13/chartex" xmlns:cx8="http://schemas.microsoft.com/office/drawing/2016/5/14/chartex" xmlns:mc="http://schemas.openxmlformats.org/markup-compatibility/2006" xmlns:aink="http://schemas.microsoft.com/office/drawing/2016/ink" xmlns:am3d="http://schemas.microsoft.com/office/drawing/2017/model3d" xmlns:o="urn:schemas-microsoft-com:office:office" xmlns:oel="http://schemas.microsoft.com/office/2019/extlst" xmlns:r="http://schemas.openxmlformats.org/officeDocument/2006/relationships" xmlns:m="http://schemas.openxmlformats.org/officeDocument/2006/math" xmlns:v="urn:schemas-microsoft-com:vml" xmlns:wp14="http://schemas.microsoft.com/office/word/2010/wordprocessingDrawing" xmlns:wp="http://schemas.openxmlformats.org/drawingml/2006/wordprocessingDrawing" xmlns:w10="urn:schemas-microsoft-com:office:word" xmlns:w="http://schemas.openxmlformats.org/wordprocessingml/2006/main" xmlns:w14="http://schemas.microsoft.com/office/word/2010/wordml" xmlns:w15="http://schemas.microsoft.com/office/word/2012/wordml" xmlns:w16cex="http://schemas.microsoft.com/office/word/2018/wordml/cex" xmlns:w16cid="http://schemas.microsoft.com/office/word/2016/wordml/cid" xmlns:w16="http://schemas.microsoft.com/office/word/2018/wordml" xmlns:w16sdtdh="http://schemas.microsoft.com/office/word/2020/wordml/sdtdatahash" xmlns:w16se="http://schemas.microsoft.com/office/word/2015/wordml/symex" xmlns:wpg="http://schemas.microsoft.com/office/word/2010/wordprocessingGroup" xmlns:wpi="http://schemas.microsoft.com/office/word/2010/wordprocessingInk" xmlns:wne="http://schemas.microsoft.com/office/word/2006/wordml" xmlns:wps="http://schemas.microsoft.com/office/word/2010/wordprocessingShape" mc:Ignorable="w14 w15 w16se w16cid w16 w16cex w16sdtdh wp14">
   <w:p>
     <w:pPr>
       <w:pStyle w:val="Footer"/>
@@ -6726,7 +7396,7 @@
 </file>
 
 <file path=word/footer2.xml><?xml version="1.0" encoding="utf-8"?>
-<w:ftr xmlns:wpc="http://schemas.microsoft.com/office/word/2010/wordprocessingCanvas" xmlns:cx="http://schemas.microsoft.com/office/drawing/2014/chartex" xmlns:cx1="http://schemas.microsoft.com/office/drawing/2015/9/8/chartex" xmlns:cx2="http://schemas.microsoft.com/office/drawing/2015/10/21/chartex" xmlns:cx3="http://schemas.microsoft.com/office/drawing/2016/5/9/chartex" xmlns:cx4="http://schemas.microsoft.com/office/drawing/2016/5/10/chartex" xmlns:cx5="http://schemas.microsoft.com/office/drawing/2016/5/11/chartex" xmlns:cx6="http://schemas.microsoft.com/office/drawing/2016/5/12/chartex" xmlns:cx7="http://schemas.microsoft.com/office/drawing/2016/5/13/chartex" xmlns:cx8="http://schemas.microsoft.com/office/drawing/2016/5/14/chartex" xmlns:mc="http://schemas.openxmlformats.org/markup-compatibility/2006" xmlns:aink="http://schemas.microsoft.com/office/drawing/2016/ink" xmlns:am3d="http://schemas.microsoft.com/office/drawing/2017/model3d" xmlns:o="urn:schemas-microsoft-com:office:office" xmlns:r="http://schemas.openxmlformats.org/officeDocument/2006/relationships" xmlns:m="http://schemas.openxmlformats.org/officeDocument/2006/math" xmlns:v="urn:schemas-microsoft-com:vml" xmlns:wp14="http://schemas.microsoft.com/office/word/2010/wordprocessingDrawing" xmlns:wp="http://schemas.openxmlformats.org/drawingml/2006/wordprocessingDrawing" xmlns:w10="urn:schemas-microsoft-com:office:word" xmlns:w="http://schemas.openxmlformats.org/wordprocessingml/2006/main" xmlns:w14="http://schemas.microsoft.com/office/word/2010/wordml" xmlns:w15="http://schemas.microsoft.com/office/word/2012/wordml" xmlns:w16cex="http://schemas.microsoft.com/office/word/2018/wordml/cex" xmlns:w16cid="http://schemas.microsoft.com/office/word/2016/wordml/cid" xmlns:w16="http://schemas.microsoft.com/office/word/2018/wordml" xmlns:w16sdtdh="http://schemas.microsoft.com/office/word/2020/wordml/sdtdatahash" xmlns:w16se="http://schemas.microsoft.com/office/word/2015/wordml/symex" xmlns:wpg="http://schemas.microsoft.com/office/word/2010/wordprocessingGroup" xmlns:wpi="http://schemas.microsoft.com/office/word/2010/wordprocessingInk" xmlns:wne="http://schemas.microsoft.com/office/word/2006/wordml" xmlns:wps="http://schemas.microsoft.com/office/word/2010/wordprocessingShape" mc:Ignorable="w14 w15 w16se w16cid w16 w16cex w16sdtdh wp14">
+<w:ftr xmlns:wpc="http://schemas.microsoft.com/office/word/2010/wordprocessingCanvas" xmlns:cx="http://schemas.microsoft.com/office/drawing/2014/chartex" xmlns:cx1="http://schemas.microsoft.com/office/drawing/2015/9/8/chartex" xmlns:cx2="http://schemas.microsoft.com/office/drawing/2015/10/21/chartex" xmlns:cx3="http://schemas.microsoft.com/office/drawing/2016/5/9/chartex" xmlns:cx4="http://schemas.microsoft.com/office/drawing/2016/5/10/chartex" xmlns:cx5="http://schemas.microsoft.com/office/drawing/2016/5/11/chartex" xmlns:cx6="http://schemas.microsoft.com/office/drawing/2016/5/12/chartex" xmlns:cx7="http://schemas.microsoft.com/office/drawing/2016/5/13/chartex" xmlns:cx8="http://schemas.microsoft.com/office/drawing/2016/5/14/chartex" xmlns:mc="http://schemas.openxmlformats.org/markup-compatibility/2006" xmlns:aink="http://schemas.microsoft.com/office/drawing/2016/ink" xmlns:am3d="http://schemas.microsoft.com/office/drawing/2017/model3d" xmlns:o="urn:schemas-microsoft-com:office:office" xmlns:oel="http://schemas.microsoft.com/office/2019/extlst" xmlns:r="http://schemas.openxmlformats.org/officeDocument/2006/relationships" xmlns:m="http://schemas.openxmlformats.org/officeDocument/2006/math" xmlns:v="urn:schemas-microsoft-com:vml" xmlns:wp14="http://schemas.microsoft.com/office/word/2010/wordprocessingDrawing" xmlns:wp="http://schemas.openxmlformats.org/drawingml/2006/wordprocessingDrawing" xmlns:w10="urn:schemas-microsoft-com:office:word" xmlns:w="http://schemas.openxmlformats.org/wordprocessingml/2006/main" xmlns:w14="http://schemas.microsoft.com/office/word/2010/wordml" xmlns:w15="http://schemas.microsoft.com/office/word/2012/wordml" xmlns:w16cex="http://schemas.microsoft.com/office/word/2018/wordml/cex" xmlns:w16cid="http://schemas.microsoft.com/office/word/2016/wordml/cid" xmlns:w16="http://schemas.microsoft.com/office/word/2018/wordml" xmlns:w16sdtdh="http://schemas.microsoft.com/office/word/2020/wordml/sdtdatahash" xmlns:w16se="http://schemas.microsoft.com/office/word/2015/wordml/symex" xmlns:wpg="http://schemas.microsoft.com/office/word/2010/wordprocessingGroup" xmlns:wpi="http://schemas.microsoft.com/office/word/2010/wordprocessingInk" xmlns:wne="http://schemas.microsoft.com/office/word/2006/wordml" xmlns:wps="http://schemas.microsoft.com/office/word/2010/wordprocessingShape" mc:Ignorable="w14 w15 w16se w16cid w16 w16cex w16sdtdh wp14">
   <w:p>
     <w:pPr>
       <w:pStyle w:val="Footer"/>
@@ -6736,7 +7406,7 @@
 </file>
 
 <file path=word/footer3.xml><?xml version="1.0" encoding="utf-8"?>
-<w:ftr xmlns:wpc="http://schemas.microsoft.com/office/word/2010/wordprocessingCanvas" xmlns:cx="http://schemas.microsoft.com/office/drawing/2014/chartex" xmlns:cx1="http://schemas.microsoft.com/office/drawing/2015/9/8/chartex" xmlns:cx2="http://schemas.microsoft.com/office/drawing/2015/10/21/chartex" xmlns:cx3="http://schemas.microsoft.com/office/drawing/2016/5/9/chartex" xmlns:cx4="http://schemas.microsoft.com/office/drawing/2016/5/10/chartex" xmlns:cx5="http://schemas.microsoft.com/office/drawing/2016/5/11/chartex" xmlns:cx6="http://schemas.microsoft.com/office/drawing/2016/5/12/chartex" xmlns:cx7="http://schemas.microsoft.com/office/drawing/2016/5/13/chartex" xmlns:cx8="http://schemas.microsoft.com/office/drawing/2016/5/14/chartex" xmlns:mc="http://schemas.openxmlformats.org/markup-compatibility/2006" xmlns:aink="http://schemas.microsoft.com/office/drawing/2016/ink" xmlns:am3d="http://schemas.microsoft.com/office/drawing/2017/model3d" xmlns:o="urn:schemas-microsoft-com:office:office" xmlns:r="http://schemas.openxmlformats.org/officeDocument/2006/relationships" xmlns:m="http://schemas.openxmlformats.org/officeDocument/2006/math" xmlns:v="urn:schemas-microsoft-com:vml" xmlns:wp14="http://schemas.microsoft.com/office/word/2010/wordprocessingDrawing" xmlns:wp="http://schemas.openxmlformats.org/drawingml/2006/wordprocessingDrawing" xmlns:w10="urn:schemas-microsoft-com:office:word" xmlns:w="http://schemas.openxmlformats.org/wordprocessingml/2006/main" xmlns:w14="http://schemas.microsoft.com/office/word/2010/wordml" xmlns:w15="http://schemas.microsoft.com/office/word/2012/wordml" xmlns:w16cex="http://schemas.microsoft.com/office/word/2018/wordml/cex" xmlns:w16cid="http://schemas.microsoft.com/office/word/2016/wordml/cid" xmlns:w16="http://schemas.microsoft.com/office/word/2018/wordml" xmlns:w16sdtdh="http://schemas.microsoft.com/office/word/2020/wordml/sdtdatahash" xmlns:w16se="http://schemas.microsoft.com/office/word/2015/wordml/symex" xmlns:wpg="http://schemas.microsoft.com/office/word/2010/wordprocessingGroup" xmlns:wpi="http://schemas.microsoft.com/office/word/2010/wordprocessingInk" xmlns:wne="http://schemas.microsoft.com/office/word/2006/wordml" xmlns:wps="http://schemas.microsoft.com/office/word/2010/wordprocessingShape" mc:Ignorable="w14 w15 w16se w16cid w16 w16cex w16sdtdh wp14">
+<w:ftr xmlns:wpc="http://schemas.microsoft.com/office/word/2010/wordprocessingCanvas" xmlns:cx="http://schemas.microsoft.com/office/drawing/2014/chartex" xmlns:cx1="http://schemas.microsoft.com/office/drawing/2015/9/8/chartex" xmlns:cx2="http://schemas.microsoft.com/office/drawing/2015/10/21/chartex" xmlns:cx3="http://schemas.microsoft.com/office/drawing/2016/5/9/chartex" xmlns:cx4="http://schemas.microsoft.com/office/drawing/2016/5/10/chartex" xmlns:cx5="http://schemas.microsoft.com/office/drawing/2016/5/11/chartex" xmlns:cx6="http://schemas.microsoft.com/office/drawing/2016/5/12/chartex" xmlns:cx7="http://schemas.microsoft.com/office/drawing/2016/5/13/chartex" xmlns:cx8="http://schemas.microsoft.com/office/drawing/2016/5/14/chartex" xmlns:mc="http://schemas.openxmlformats.org/markup-compatibility/2006" xmlns:aink="http://schemas.microsoft.com/office/drawing/2016/ink" xmlns:am3d="http://schemas.microsoft.com/office/drawing/2017/model3d" xmlns:o="urn:schemas-microsoft-com:office:office" xmlns:oel="http://schemas.microsoft.com/office/2019/extlst" xmlns:r="http://schemas.openxmlformats.org/officeDocument/2006/relationships" xmlns:m="http://schemas.openxmlformats.org/officeDocument/2006/math" xmlns:v="urn:schemas-microsoft-com:vml" xmlns:wp14="http://schemas.microsoft.com/office/word/2010/wordprocessingDrawing" xmlns:wp="http://schemas.openxmlformats.org/drawingml/2006/wordprocessingDrawing" xmlns:w10="urn:schemas-microsoft-com:office:word" xmlns:w="http://schemas.openxmlformats.org/wordprocessingml/2006/main" xmlns:w14="http://schemas.microsoft.com/office/word/2010/wordml" xmlns:w15="http://schemas.microsoft.com/office/word/2012/wordml" xmlns:w16cex="http://schemas.microsoft.com/office/word/2018/wordml/cex" xmlns:w16cid="http://schemas.microsoft.com/office/word/2016/wordml/cid" xmlns:w16="http://schemas.microsoft.com/office/word/2018/wordml" xmlns:w16sdtdh="http://schemas.microsoft.com/office/word/2020/wordml/sdtdatahash" xmlns:w16se="http://schemas.microsoft.com/office/word/2015/wordml/symex" xmlns:wpg="http://schemas.microsoft.com/office/word/2010/wordprocessingGroup" xmlns:wpi="http://schemas.microsoft.com/office/word/2010/wordprocessingInk" xmlns:wne="http://schemas.microsoft.com/office/word/2006/wordml" xmlns:wps="http://schemas.microsoft.com/office/word/2010/wordprocessingShape" mc:Ignorable="w14 w15 w16se w16cid w16 w16cex w16sdtdh wp14">
   <w:p>
     <w:pPr>
       <w:pStyle w:val="Footer"/>
@@ -6746,7 +7416,7 @@
 </file>
 
 <file path=word/footnotes.xml><?xml version="1.0" encoding="utf-8"?>
-<w:footnotes xmlns:wpc="http://schemas.microsoft.com/office/word/2010/wordprocessingCanvas" xmlns:cx="http://schemas.microsoft.com/office/drawing/2014/chartex" xmlns:cx1="http://schemas.microsoft.com/office/drawing/2015/9/8/chartex" xmlns:cx2="http://schemas.microsoft.com/office/drawing/2015/10/21/chartex" xmlns:cx3="http://schemas.microsoft.com/office/drawing/2016/5/9/chartex" xmlns:cx4="http://schemas.microsoft.com/office/drawing/2016/5/10/chartex" xmlns:cx5="http://schemas.microsoft.com/office/drawing/2016/5/11/chartex" xmlns:cx6="http://schemas.microsoft.com/office/drawing/2016/5/12/chartex" xmlns:cx7="http://schemas.microsoft.com/office/drawing/2016/5/13/chartex" xmlns:cx8="http://schemas.microsoft.com/office/drawing/2016/5/14/chartex" xmlns:mc="http://schemas.openxmlformats.org/markup-compatibility/2006" xmlns:aink="http://schemas.microsoft.com/office/drawing/2016/ink" xmlns:am3d="http://schemas.microsoft.com/office/drawing/2017/model3d" xmlns:o="urn:schemas-microsoft-com:office:office" xmlns:r="http://schemas.openxmlformats.org/officeDocument/2006/relationships" xmlns:m="http://schemas.openxmlformats.org/officeDocument/2006/math" xmlns:v="urn:schemas-microsoft-com:vml" xmlns:wp14="http://schemas.microsoft.com/office/word/2010/wordprocessingDrawing" xmlns:wp="http://schemas.openxmlformats.org/drawingml/2006/wordprocessingDrawing" xmlns:w10="urn:schemas-microsoft-com:office:word" xmlns:w="http://schemas.openxmlformats.org/wordprocessingml/2006/main" xmlns:w14="http://schemas.microsoft.com/office/word/2010/wordml" xmlns:w15="http://schemas.microsoft.com/office/word/2012/wordml" xmlns:w16cex="http://schemas.microsoft.com/office/word/2018/wordml/cex" xmlns:w16cid="http://schemas.microsoft.com/office/word/2016/wordml/cid" xmlns:w16="http://schemas.microsoft.com/office/word/2018/wordml" xmlns:w16sdtdh="http://schemas.microsoft.com/office/word/2020/wordml/sdtdatahash" xmlns:w16se="http://schemas.microsoft.com/office/word/2015/wordml/symex" xmlns:wpg="http://schemas.microsoft.com/office/word/2010/wordprocessingGroup" xmlns:wpi="http://schemas.microsoft.com/office/word/2010/wordprocessingInk" xmlns:wne="http://schemas.microsoft.com/office/word/2006/wordml" xmlns:wps="http://schemas.microsoft.com/office/word/2010/wordprocessingShape" mc:Ignorable="w14 w15 w16se w16cid w16 w16cex w16sdtdh wp14">
+<w:footnotes xmlns:wpc="http://schemas.microsoft.com/office/word/2010/wordprocessingCanvas" xmlns:cx="http://schemas.microsoft.com/office/drawing/2014/chartex" xmlns:cx1="http://schemas.microsoft.com/office/drawing/2015/9/8/chartex" xmlns:cx2="http://schemas.microsoft.com/office/drawing/2015/10/21/chartex" xmlns:cx3="http://schemas.microsoft.com/office/drawing/2016/5/9/chartex" xmlns:cx4="http://schemas.microsoft.com/office/drawing/2016/5/10/chartex" xmlns:cx5="http://schemas.microsoft.com/office/drawing/2016/5/11/chartex" xmlns:cx6="http://schemas.microsoft.com/office/drawing/2016/5/12/chartex" xmlns:cx7="http://schemas.microsoft.com/office/drawing/2016/5/13/chartex" xmlns:cx8="http://schemas.microsoft.com/office/drawing/2016/5/14/chartex" xmlns:mc="http://schemas.openxmlformats.org/markup-compatibility/2006" xmlns:aink="http://schemas.microsoft.com/office/drawing/2016/ink" xmlns:am3d="http://schemas.microsoft.com/office/drawing/2017/model3d" xmlns:o="urn:schemas-microsoft-com:office:office" xmlns:oel="http://schemas.microsoft.com/office/2019/extlst" xmlns:r="http://schemas.openxmlformats.org/officeDocument/2006/relationships" xmlns:m="http://schemas.openxmlformats.org/officeDocument/2006/math" xmlns:v="urn:schemas-microsoft-com:vml" xmlns:wp14="http://schemas.microsoft.com/office/word/2010/wordprocessingDrawing" xmlns:wp="http://schemas.openxmlformats.org/drawingml/2006/wordprocessingDrawing" xmlns:w10="urn:schemas-microsoft-com:office:word" xmlns:w="http://schemas.openxmlformats.org/wordprocessingml/2006/main" xmlns:w14="http://schemas.microsoft.com/office/word/2010/wordml" xmlns:w15="http://schemas.microsoft.com/office/word/2012/wordml" xmlns:w16cex="http://schemas.microsoft.com/office/word/2018/wordml/cex" xmlns:w16cid="http://schemas.microsoft.com/office/word/2016/wordml/cid" xmlns:w16="http://schemas.microsoft.com/office/word/2018/wordml" xmlns:w16sdtdh="http://schemas.microsoft.com/office/word/2020/wordml/sdtdatahash" xmlns:w16se="http://schemas.microsoft.com/office/word/2015/wordml/symex" xmlns:wpg="http://schemas.microsoft.com/office/word/2010/wordprocessingGroup" xmlns:wpi="http://schemas.microsoft.com/office/word/2010/wordprocessingInk" xmlns:wne="http://schemas.microsoft.com/office/word/2006/wordml" xmlns:wps="http://schemas.microsoft.com/office/word/2010/wordprocessingShape" mc:Ignorable="w14 w15 w16se w16cid w16 w16cex w16sdtdh wp14">
   <w:footnote w:type="separator" w:id="-1">
     <w:p>
       <w:pPr>
@@ -6771,7 +7441,7 @@
 </file>
 
 <file path=word/header1.xml><?xml version="1.0" encoding="utf-8"?>
-<w:hdr xmlns:wpc="http://schemas.microsoft.com/office/word/2010/wordprocessingCanvas" xmlns:cx="http://schemas.microsoft.com/office/drawing/2014/chartex" xmlns:cx1="http://schemas.microsoft.com/office/drawing/2015/9/8/chartex" xmlns:cx2="http://schemas.microsoft.com/office/drawing/2015/10/21/chartex" xmlns:cx3="http://schemas.microsoft.com/office/drawing/2016/5/9/chartex" xmlns:cx4="http://schemas.microsoft.com/office/drawing/2016/5/10/chartex" xmlns:cx5="http://schemas.microsoft.com/office/drawing/2016/5/11/chartex" xmlns:cx6="http://schemas.microsoft.com/office/drawing/2016/5/12/chartex" xmlns:cx7="http://schemas.microsoft.com/office/drawing/2016/5/13/chartex" xmlns:cx8="http://schemas.microsoft.com/office/drawing/2016/5/14/chartex" xmlns:mc="http://schemas.openxmlformats.org/markup-compatibility/2006" xmlns:aink="http://schemas.microsoft.com/office/drawing/2016/ink" xmlns:am3d="http://schemas.microsoft.com/office/drawing/2017/model3d" xmlns:o="urn:schemas-microsoft-com:office:office" xmlns:r="http://schemas.openxmlformats.org/officeDocument/2006/relationships" xmlns:m="http://schemas.openxmlformats.org/officeDocument/2006/math" xmlns:v="urn:schemas-microsoft-com:vml" xmlns:wp14="http://schemas.microsoft.com/office/word/2010/wordprocessingDrawing" xmlns:wp="http://schemas.openxmlformats.org/drawingml/2006/wordprocessingDrawing" xmlns:w10="urn:schemas-microsoft-com:office:word" xmlns:w="http://schemas.openxmlformats.org/wordprocessingml/2006/main" xmlns:w14="http://schemas.microsoft.com/office/word/2010/wordml" xmlns:w15="http://schemas.microsoft.com/office/word/2012/wordml" xmlns:w16cex="http://schemas.microsoft.com/office/word/2018/wordml/cex" xmlns:w16cid="http://schemas.microsoft.com/office/word/2016/wordml/cid" xmlns:w16="http://schemas.microsoft.com/office/word/2018/wordml" xmlns:w16sdtdh="http://schemas.microsoft.com/office/word/2020/wordml/sdtdatahash" xmlns:w16se="http://schemas.microsoft.com/office/word/2015/wordml/symex" xmlns:wpg="http://schemas.microsoft.com/office/word/2010/wordprocessingGroup" xmlns:wpi="http://schemas.microsoft.com/office/word/2010/wordprocessingInk" xmlns:wne="http://schemas.microsoft.com/office/word/2006/wordml" xmlns:wps="http://schemas.microsoft.com/office/word/2010/wordprocessingShape" mc:Ignorable="w14 w15 w16se w16cid w16 w16cex w16sdtdh wp14">
+<w:hdr xmlns:wpc="http://schemas.microsoft.com/office/word/2010/wordprocessingCanvas" xmlns:cx="http://schemas.microsoft.com/office/drawing/2014/chartex" xmlns:cx1="http://schemas.microsoft.com/office/drawing/2015/9/8/chartex" xmlns:cx2="http://schemas.microsoft.com/office/drawing/2015/10/21/chartex" xmlns:cx3="http://schemas.microsoft.com/office/drawing/2016/5/9/chartex" xmlns:cx4="http://schemas.microsoft.com/office/drawing/2016/5/10/chartex" xmlns:cx5="http://schemas.microsoft.com/office/drawing/2016/5/11/chartex" xmlns:cx6="http://schemas.microsoft.com/office/drawing/2016/5/12/chartex" xmlns:cx7="http://schemas.microsoft.com/office/drawing/2016/5/13/chartex" xmlns:cx8="http://schemas.microsoft.com/office/drawing/2016/5/14/chartex" xmlns:mc="http://schemas.openxmlformats.org/markup-compatibility/2006" xmlns:aink="http://schemas.microsoft.com/office/drawing/2016/ink" xmlns:am3d="http://schemas.microsoft.com/office/drawing/2017/model3d" xmlns:o="urn:schemas-microsoft-com:office:office" xmlns:oel="http://schemas.microsoft.com/office/2019/extlst" xmlns:r="http://schemas.openxmlformats.org/officeDocument/2006/relationships" xmlns:m="http://schemas.openxmlformats.org/officeDocument/2006/math" xmlns:v="urn:schemas-microsoft-com:vml" xmlns:wp14="http://schemas.microsoft.com/office/word/2010/wordprocessingDrawing" xmlns:wp="http://schemas.openxmlformats.org/drawingml/2006/wordprocessingDrawing" xmlns:w10="urn:schemas-microsoft-com:office:word" xmlns:w="http://schemas.openxmlformats.org/wordprocessingml/2006/main" xmlns:w14="http://schemas.microsoft.com/office/word/2010/wordml" xmlns:w15="http://schemas.microsoft.com/office/word/2012/wordml" xmlns:w16cex="http://schemas.microsoft.com/office/word/2018/wordml/cex" xmlns:w16cid="http://schemas.microsoft.com/office/word/2016/wordml/cid" xmlns:w16="http://schemas.microsoft.com/office/word/2018/wordml" xmlns:w16sdtdh="http://schemas.microsoft.com/office/word/2020/wordml/sdtdatahash" xmlns:w16se="http://schemas.microsoft.com/office/word/2015/wordml/symex" xmlns:wpg="http://schemas.microsoft.com/office/word/2010/wordprocessingGroup" xmlns:wpi="http://schemas.microsoft.com/office/word/2010/wordprocessingInk" xmlns:wne="http://schemas.microsoft.com/office/word/2006/wordml" xmlns:wps="http://schemas.microsoft.com/office/word/2010/wordprocessingShape" mc:Ignorable="w14 w15 w16se w16cid w16 w16cex w16sdtdh wp14">
   <w:p>
     <w:pPr>
       <w:pStyle w:val="Header"/>
@@ -6781,7 +7451,7 @@
 </file>
 
 <file path=word/header2.xml><?xml version="1.0" encoding="utf-8"?>
-<w:hdr xmlns:wpc="http://schemas.microsoft.com/office/word/2010/wordprocessingCanvas" xmlns:cx="http://schemas.microsoft.com/office/drawing/2014/chartex" xmlns:cx1="http://schemas.microsoft.com/office/drawing/2015/9/8/chartex" xmlns:cx2="http://schemas.microsoft.com/office/drawing/2015/10/21/chartex" xmlns:cx3="http://schemas.microsoft.com/office/drawing/2016/5/9/chartex" xmlns:cx4="http://schemas.microsoft.com/office/drawing/2016/5/10/chartex" xmlns:cx5="http://schemas.microsoft.com/office/drawing/2016/5/11/chartex" xmlns:cx6="http://schemas.microsoft.com/office/drawing/2016/5/12/chartex" xmlns:cx7="http://schemas.microsoft.com/office/drawing/2016/5/13/chartex" xmlns:cx8="http://schemas.microsoft.com/office/drawing/2016/5/14/chartex" xmlns:mc="http://schemas.openxmlformats.org/markup-compatibility/2006" xmlns:aink="http://schemas.microsoft.com/office/drawing/2016/ink" xmlns:am3d="http://schemas.microsoft.com/office/drawing/2017/model3d" xmlns:o="urn:schemas-microsoft-com:office:office" xmlns:r="http://schemas.openxmlformats.org/officeDocument/2006/relationships" xmlns:m="http://schemas.openxmlformats.org/officeDocument/2006/math" xmlns:v="urn:schemas-microsoft-com:vml" xmlns:wp14="http://schemas.microsoft.com/office/word/2010/wordprocessingDrawing" xmlns:wp="http://schemas.openxmlformats.org/drawingml/2006/wordprocessingDrawing" xmlns:w10="urn:schemas-microsoft-com:office:word" xmlns:w="http://schemas.openxmlformats.org/wordprocessingml/2006/main" xmlns:w14="http://schemas.microsoft.com/office/word/2010/wordml" xmlns:w15="http://schemas.microsoft.com/office/word/2012/wordml" xmlns:w16cex="http://schemas.microsoft.com/office/word/2018/wordml/cex" xmlns:w16cid="http://schemas.microsoft.com/office/word/2016/wordml/cid" xmlns:w16="http://schemas.microsoft.com/office/word/2018/wordml" xmlns:w16sdtdh="http://schemas.microsoft.com/office/word/2020/wordml/sdtdatahash" xmlns:w16se="http://schemas.microsoft.com/office/word/2015/wordml/symex" xmlns:wpg="http://schemas.microsoft.com/office/word/2010/wordprocessingGroup" xmlns:wpi="http://schemas.microsoft.com/office/word/2010/wordprocessingInk" xmlns:wne="http://schemas.microsoft.com/office/word/2006/wordml" xmlns:wps="http://schemas.microsoft.com/office/word/2010/wordprocessingShape" mc:Ignorable="w14 w15 w16se w16cid w16 w16cex w16sdtdh wp14">
+<w:hdr xmlns:wpc="http://schemas.microsoft.com/office/word/2010/wordprocessingCanvas" xmlns:cx="http://schemas.microsoft.com/office/drawing/2014/chartex" xmlns:cx1="http://schemas.microsoft.com/office/drawing/2015/9/8/chartex" xmlns:cx2="http://schemas.microsoft.com/office/drawing/2015/10/21/chartex" xmlns:cx3="http://schemas.microsoft.com/office/drawing/2016/5/9/chartex" xmlns:cx4="http://schemas.microsoft.com/office/drawing/2016/5/10/chartex" xmlns:cx5="http://schemas.microsoft.com/office/drawing/2016/5/11/chartex" xmlns:cx6="http://schemas.microsoft.com/office/drawing/2016/5/12/chartex" xmlns:cx7="http://schemas.microsoft.com/office/drawing/2016/5/13/chartex" xmlns:cx8="http://schemas.microsoft.com/office/drawing/2016/5/14/chartex" xmlns:mc="http://schemas.openxmlformats.org/markup-compatibility/2006" xmlns:aink="http://schemas.microsoft.com/office/drawing/2016/ink" xmlns:am3d="http://schemas.microsoft.com/office/drawing/2017/model3d" xmlns:o="urn:schemas-microsoft-com:office:office" xmlns:oel="http://schemas.microsoft.com/office/2019/extlst" xmlns:r="http://schemas.openxmlformats.org/officeDocument/2006/relationships" xmlns:m="http://schemas.openxmlformats.org/officeDocument/2006/math" xmlns:v="urn:schemas-microsoft-com:vml" xmlns:wp14="http://schemas.microsoft.com/office/word/2010/wordprocessingDrawing" xmlns:wp="http://schemas.openxmlformats.org/drawingml/2006/wordprocessingDrawing" xmlns:w10="urn:schemas-microsoft-com:office:word" xmlns:w="http://schemas.openxmlformats.org/wordprocessingml/2006/main" xmlns:w14="http://schemas.microsoft.com/office/word/2010/wordml" xmlns:w15="http://schemas.microsoft.com/office/word/2012/wordml" xmlns:w16cex="http://schemas.microsoft.com/office/word/2018/wordml/cex" xmlns:w16cid="http://schemas.microsoft.com/office/word/2016/wordml/cid" xmlns:w16="http://schemas.microsoft.com/office/word/2018/wordml" xmlns:w16sdtdh="http://schemas.microsoft.com/office/word/2020/wordml/sdtdatahash" xmlns:w16se="http://schemas.microsoft.com/office/word/2015/wordml/symex" xmlns:wpg="http://schemas.microsoft.com/office/word/2010/wordprocessingGroup" xmlns:wpi="http://schemas.microsoft.com/office/word/2010/wordprocessingInk" xmlns:wne="http://schemas.microsoft.com/office/word/2006/wordml" xmlns:wps="http://schemas.microsoft.com/office/word/2010/wordprocessingShape" mc:Ignorable="w14 w15 w16se w16cid w16 w16cex w16sdtdh wp14">
   <w:p>
     <w:pPr>
       <w:pStyle w:val="Header"/>
@@ -6793,7 +7463,7 @@
       <mc:AlternateContent>
         <mc:Choice Requires="wps">
           <w:drawing>
-            <wp:anchor distT="0" distB="0" distL="114300" distR="114300" simplePos="0" relativeHeight="251659264" behindDoc="0" locked="0" layoutInCell="0" allowOverlap="1" wp14:anchorId="66B9A0CC" wp14:editId="48916C6E">
+            <wp:anchor distT="0" distB="0" distL="114300" distR="114300" simplePos="0" relativeHeight="251659264" behindDoc="0" locked="0" layoutInCell="0" allowOverlap="1" wp14:anchorId="774F2D12" wp14:editId="3380F9D6">
               <wp:simplePos x="0" y="0"/>
               <wp:positionH relativeFrom="page">
                 <wp:posOffset>0</wp:posOffset>
@@ -6906,7 +7576,7 @@
 </file>
 
 <file path=word/header3.xml><?xml version="1.0" encoding="utf-8"?>
-<w:hdr xmlns:wpc="http://schemas.microsoft.com/office/word/2010/wordprocessingCanvas" xmlns:cx="http://schemas.microsoft.com/office/drawing/2014/chartex" xmlns:cx1="http://schemas.microsoft.com/office/drawing/2015/9/8/chartex" xmlns:cx2="http://schemas.microsoft.com/office/drawing/2015/10/21/chartex" xmlns:cx3="http://schemas.microsoft.com/office/drawing/2016/5/9/chartex" xmlns:cx4="http://schemas.microsoft.com/office/drawing/2016/5/10/chartex" xmlns:cx5="http://schemas.microsoft.com/office/drawing/2016/5/11/chartex" xmlns:cx6="http://schemas.microsoft.com/office/drawing/2016/5/12/chartex" xmlns:cx7="http://schemas.microsoft.com/office/drawing/2016/5/13/chartex" xmlns:cx8="http://schemas.microsoft.com/office/drawing/2016/5/14/chartex" xmlns:mc="http://schemas.openxmlformats.org/markup-compatibility/2006" xmlns:aink="http://schemas.microsoft.com/office/drawing/2016/ink" xmlns:am3d="http://schemas.microsoft.com/office/drawing/2017/model3d" xmlns:o="urn:schemas-microsoft-com:office:office" xmlns:r="http://schemas.openxmlformats.org/officeDocument/2006/relationships" xmlns:m="http://schemas.openxmlformats.org/officeDocument/2006/math" xmlns:v="urn:schemas-microsoft-com:vml" xmlns:wp14="http://schemas.microsoft.com/office/word/2010/wordprocessingDrawing" xmlns:wp="http://schemas.openxmlformats.org/drawingml/2006/wordprocessingDrawing" xmlns:w10="urn:schemas-microsoft-com:office:word" xmlns:w="http://schemas.openxmlformats.org/wordprocessingml/2006/main" xmlns:w14="http://schemas.microsoft.com/office/word/2010/wordml" xmlns:w15="http://schemas.microsoft.com/office/word/2012/wordml" xmlns:w16cex="http://schemas.microsoft.com/office/word/2018/wordml/cex" xmlns:w16cid="http://schemas.microsoft.com/office/word/2016/wordml/cid" xmlns:w16="http://schemas.microsoft.com/office/word/2018/wordml" xmlns:w16sdtdh="http://schemas.microsoft.com/office/word/2020/wordml/sdtdatahash" xmlns:w16se="http://schemas.microsoft.com/office/word/2015/wordml/symex" xmlns:wpg="http://schemas.microsoft.com/office/word/2010/wordprocessingGroup" xmlns:wpi="http://schemas.microsoft.com/office/word/2010/wordprocessingInk" xmlns:wne="http://schemas.microsoft.com/office/word/2006/wordml" xmlns:wps="http://schemas.microsoft.com/office/word/2010/wordprocessingShape" mc:Ignorable="w14 w15 w16se w16cid w16 w16cex w16sdtdh wp14">
+<w:hdr xmlns:wpc="http://schemas.microsoft.com/office/word/2010/wordprocessingCanvas" xmlns:cx="http://schemas.microsoft.com/office/drawing/2014/chartex" xmlns:cx1="http://schemas.microsoft.com/office/drawing/2015/9/8/chartex" xmlns:cx2="http://schemas.microsoft.com/office/drawing/2015/10/21/chartex" xmlns:cx3="http://schemas.microsoft.com/office/drawing/2016/5/9/chartex" xmlns:cx4="http://schemas.microsoft.com/office/drawing/2016/5/10/chartex" xmlns:cx5="http://schemas.microsoft.com/office/drawing/2016/5/11/chartex" xmlns:cx6="http://schemas.microsoft.com/office/drawing/2016/5/12/chartex" xmlns:cx7="http://schemas.microsoft.com/office/drawing/2016/5/13/chartex" xmlns:cx8="http://schemas.microsoft.com/office/drawing/2016/5/14/chartex" xmlns:mc="http://schemas.openxmlformats.org/markup-compatibility/2006" xmlns:aink="http://schemas.microsoft.com/office/drawing/2016/ink" xmlns:am3d="http://schemas.microsoft.com/office/drawing/2017/model3d" xmlns:o="urn:schemas-microsoft-com:office:office" xmlns:oel="http://schemas.microsoft.com/office/2019/extlst" xmlns:r="http://schemas.openxmlformats.org/officeDocument/2006/relationships" xmlns:m="http://schemas.openxmlformats.org/officeDocument/2006/math" xmlns:v="urn:schemas-microsoft-com:vml" xmlns:wp14="http://schemas.microsoft.com/office/word/2010/wordprocessingDrawing" xmlns:wp="http://schemas.openxmlformats.org/drawingml/2006/wordprocessingDrawing" xmlns:w10="urn:schemas-microsoft-com:office:word" xmlns:w="http://schemas.openxmlformats.org/wordprocessingml/2006/main" xmlns:w14="http://schemas.microsoft.com/office/word/2010/wordml" xmlns:w15="http://schemas.microsoft.com/office/word/2012/wordml" xmlns:w16cex="http://schemas.microsoft.com/office/word/2018/wordml/cex" xmlns:w16cid="http://schemas.microsoft.com/office/word/2016/wordml/cid" xmlns:w16="http://schemas.microsoft.com/office/word/2018/wordml" xmlns:w16sdtdh="http://schemas.microsoft.com/office/word/2020/wordml/sdtdatahash" xmlns:w16se="http://schemas.microsoft.com/office/word/2015/wordml/symex" xmlns:wpg="http://schemas.microsoft.com/office/word/2010/wordprocessingGroup" xmlns:wpi="http://schemas.microsoft.com/office/word/2010/wordprocessingInk" xmlns:wne="http://schemas.microsoft.com/office/word/2006/wordml" xmlns:wps="http://schemas.microsoft.com/office/word/2010/wordprocessingShape" mc:Ignorable="w14 w15 w16se w16cid w16 w16cex w16sdtdh wp14">
   <w:p>
     <w:pPr>
       <w:pStyle w:val="Header"/>

</xml_diff>